<commit_message>
adicionando git clone e explicacao
</commit_message>
<xml_diff>
--- a/Git Manual.docx
+++ b/Git Manual.docx
@@ -1,6 +1,6 @@
 
 <file path=word/document.xml><?xml version="1.0" encoding="utf-8"?>
-<w:document xmlns:wpc="http://schemas.microsoft.com/office/word/2010/wordprocessingCanvas" xmlns:cx="http://schemas.microsoft.com/office/drawing/2014/chartex" xmlns:cx1="http://schemas.microsoft.com/office/drawing/2015/9/8/chartex" xmlns:cx2="http://schemas.microsoft.com/office/drawing/2015/10/21/chartex" xmlns:cx3="http://schemas.microsoft.com/office/drawing/2016/5/9/chartex" xmlns:cx4="http://schemas.microsoft.com/office/drawing/2016/5/10/chartex" xmlns:cx5="http://schemas.microsoft.com/office/drawing/2016/5/11/chartex" xmlns:cx6="http://schemas.microsoft.com/office/drawing/2016/5/12/chartex" xmlns:cx7="http://schemas.microsoft.com/office/drawing/2016/5/13/chartex" xmlns:cx8="http://schemas.microsoft.com/office/drawing/2016/5/14/chartex" xmlns:mc="http://schemas.openxmlformats.org/markup-compatibility/2006" xmlns:aink="http://schemas.microsoft.com/office/drawing/2016/ink" xmlns:am3d="http://schemas.microsoft.com/office/drawing/2017/model3d" xmlns:o="urn:schemas-microsoft-com:office:office" xmlns:oel="http://schemas.microsoft.com/office/2019/extlst" xmlns:r="http://schemas.openxmlformats.org/officeDocument/2006/relationships" xmlns:m="http://schemas.openxmlformats.org/officeDocument/2006/math" xmlns:v="urn:schemas-microsoft-com:vml" xmlns:wp14="http://schemas.microsoft.com/office/word/2010/wordprocessingDrawing" xmlns:wp="http://schemas.openxmlformats.org/drawingml/2006/wordprocessingDrawing" xmlns:w10="urn:schemas-microsoft-com:office:word" xmlns:w="http://schemas.openxmlformats.org/wordprocessingml/2006/main" xmlns:w14="http://schemas.microsoft.com/office/word/2010/wordml" xmlns:w15="http://schemas.microsoft.com/office/word/2012/wordml" xmlns:w16cex="http://schemas.microsoft.com/office/word/2018/wordml/cex" xmlns:w16cid="http://schemas.microsoft.com/office/word/2016/wordml/cid" xmlns:w16="http://schemas.microsoft.com/office/word/2018/wordml" xmlns:w16sdtdh="http://schemas.microsoft.com/office/word/2020/wordml/sdtdatahash" xmlns:w16se="http://schemas.microsoft.com/office/word/2015/wordml/symex" xmlns:wpg="http://schemas.microsoft.com/office/word/2010/wordprocessingGroup" xmlns:wpi="http://schemas.microsoft.com/office/word/2010/wordprocessingInk" xmlns:wne="http://schemas.microsoft.com/office/word/2006/wordml" xmlns:wps="http://schemas.microsoft.com/office/word/2010/wordprocessingShape" mc:Ignorable="w14 w15 w16se w16cid w16 w16cex w16sdtdh wp14">
+<w:document xmlns:wpc="http://schemas.microsoft.com/office/word/2010/wordprocessingCanvas" xmlns:cx="http://schemas.microsoft.com/office/drawing/2014/chartex" xmlns:mc="http://schemas.openxmlformats.org/markup-compatibility/2006" xmlns:o="urn:schemas-microsoft-com:office:office" xmlns:r="http://schemas.openxmlformats.org/officeDocument/2006/relationships" xmlns:m="http://schemas.openxmlformats.org/officeDocument/2006/math" xmlns:v="urn:schemas-microsoft-com:vml" xmlns:wp14="http://schemas.microsoft.com/office/word/2010/wordprocessingDrawing" xmlns:wp="http://schemas.openxmlformats.org/drawingml/2006/wordprocessingDrawing" xmlns:w10="urn:schemas-microsoft-com:office:word" xmlns:w="http://schemas.openxmlformats.org/wordprocessingml/2006/main" xmlns:w14="http://schemas.microsoft.com/office/word/2010/wordml" xmlns:w15="http://schemas.microsoft.com/office/word/2012/wordml" xmlns:w16se="http://schemas.microsoft.com/office/word/2015/wordml/symex" xmlns:wpg="http://schemas.microsoft.com/office/word/2010/wordprocessingGroup" xmlns:wpi="http://schemas.microsoft.com/office/word/2010/wordprocessingInk" xmlns:wne="http://schemas.microsoft.com/office/word/2006/wordml" xmlns:wps="http://schemas.microsoft.com/office/word/2010/wordprocessingShape" mc:Ignorable="w14 w15 w16se wp14">
   <w:body>
     <w:p>
       <w:pPr>
@@ -76,6 +76,36 @@
         <w:lastRenderedPageBreak/>
         <w:t>Interligação com remotos</w:t>
       </w:r>
+    </w:p>
+    <w:p/>
+    <w:p/>
+    <w:p>
+      <w:pPr>
+        <w:rPr>
+          <w:u w:val="single"/>
+        </w:rPr>
+      </w:pPr>
+      <w:r>
+        <w:t>$</w:t>
+      </w:r>
+      <w:proofErr w:type="spellStart"/>
+      <w:r>
+        <w:t>git</w:t>
+      </w:r>
+      <w:proofErr w:type="spellEnd"/>
+      <w:r>
+        <w:t xml:space="preserve"> clone &lt;endereço URL/SSH</w:t>
+      </w:r>
+      <w:proofErr w:type="gramStart"/>
+      <w:r>
+        <w:t>&gt;  Este</w:t>
+      </w:r>
+      <w:proofErr w:type="gramEnd"/>
+      <w:r>
+        <w:t xml:space="preserve"> comando para clonar o repositório online para máquina local.</w:t>
+      </w:r>
+      <w:bookmarkStart w:id="0" w:name="_GoBack"/>
+      <w:bookmarkEnd w:id="0"/>
     </w:p>
     <w:sectPr>
       <w:pgSz w:w="11906" w:h="16838"/>
@@ -88,7 +118,7 @@
 </file>
 
 <file path=word/numbering.xml><?xml version="1.0" encoding="utf-8"?>
-<w:numbering xmlns:wpc="http://schemas.microsoft.com/office/word/2010/wordprocessingCanvas" xmlns:cx="http://schemas.microsoft.com/office/drawing/2014/chartex" xmlns:cx1="http://schemas.microsoft.com/office/drawing/2015/9/8/chartex" xmlns:cx2="http://schemas.microsoft.com/office/drawing/2015/10/21/chartex" xmlns:cx3="http://schemas.microsoft.com/office/drawing/2016/5/9/chartex" xmlns:cx4="http://schemas.microsoft.com/office/drawing/2016/5/10/chartex" xmlns:cx5="http://schemas.microsoft.com/office/drawing/2016/5/11/chartex" xmlns:cx6="http://schemas.microsoft.com/office/drawing/2016/5/12/chartex" xmlns:cx7="http://schemas.microsoft.com/office/drawing/2016/5/13/chartex" xmlns:cx8="http://schemas.microsoft.com/office/drawing/2016/5/14/chartex" xmlns:mc="http://schemas.openxmlformats.org/markup-compatibility/2006" xmlns:aink="http://schemas.microsoft.com/office/drawing/2016/ink" xmlns:am3d="http://schemas.microsoft.com/office/drawing/2017/model3d" xmlns:o="urn:schemas-microsoft-com:office:office" xmlns:oel="http://schemas.microsoft.com/office/2019/extlst" xmlns:r="http://schemas.openxmlformats.org/officeDocument/2006/relationships" xmlns:m="http://schemas.openxmlformats.org/officeDocument/2006/math" xmlns:v="urn:schemas-microsoft-com:vml" xmlns:wp14="http://schemas.microsoft.com/office/word/2010/wordprocessingDrawing" xmlns:wp="http://schemas.openxmlformats.org/drawingml/2006/wordprocessingDrawing" xmlns:w10="urn:schemas-microsoft-com:office:word" xmlns:w="http://schemas.openxmlformats.org/wordprocessingml/2006/main" xmlns:w14="http://schemas.microsoft.com/office/word/2010/wordml" xmlns:w15="http://schemas.microsoft.com/office/word/2012/wordml" xmlns:w16cex="http://schemas.microsoft.com/office/word/2018/wordml/cex" xmlns:w16cid="http://schemas.microsoft.com/office/word/2016/wordml/cid" xmlns:w16="http://schemas.microsoft.com/office/word/2018/wordml" xmlns:w16sdtdh="http://schemas.microsoft.com/office/word/2020/wordml/sdtdatahash" xmlns:w16se="http://schemas.microsoft.com/office/word/2015/wordml/symex" xmlns:wpg="http://schemas.microsoft.com/office/word/2010/wordprocessingGroup" xmlns:wpi="http://schemas.microsoft.com/office/word/2010/wordprocessingInk" xmlns:wne="http://schemas.microsoft.com/office/word/2006/wordml" xmlns:wps="http://schemas.microsoft.com/office/word/2010/wordprocessingShape" mc:Ignorable="w14 w15 w16se w16cid w16 w16cex w16sdtdh wp14">
+<w:numbering xmlns:wpc="http://schemas.microsoft.com/office/word/2010/wordprocessingCanvas" xmlns:cx="http://schemas.microsoft.com/office/drawing/2014/chartex" xmlns:mc="http://schemas.openxmlformats.org/markup-compatibility/2006" xmlns:o="urn:schemas-microsoft-com:office:office" xmlns:r="http://schemas.openxmlformats.org/officeDocument/2006/relationships" xmlns:m="http://schemas.openxmlformats.org/officeDocument/2006/math" xmlns:v="urn:schemas-microsoft-com:vml" xmlns:wp14="http://schemas.microsoft.com/office/word/2010/wordprocessingDrawing" xmlns:wp="http://schemas.openxmlformats.org/drawingml/2006/wordprocessingDrawing" xmlns:w10="urn:schemas-microsoft-com:office:word" xmlns:w="http://schemas.openxmlformats.org/wordprocessingml/2006/main" xmlns:w14="http://schemas.microsoft.com/office/word/2010/wordml" xmlns:w15="http://schemas.microsoft.com/office/word/2012/wordml" xmlns:w16se="http://schemas.microsoft.com/office/word/2015/wordml/symex" xmlns:wpg="http://schemas.microsoft.com/office/word/2010/wordprocessingGroup" xmlns:wpi="http://schemas.microsoft.com/office/word/2010/wordprocessingInk" xmlns:wne="http://schemas.microsoft.com/office/word/2006/wordml" xmlns:wps="http://schemas.microsoft.com/office/word/2010/wordprocessingShape" mc:Ignorable="w14 w15 w16se wp14">
   <w:abstractNum w:abstractNumId="0" w15:restartNumberingAfterBreak="0">
     <w:nsid w:val="47DF69EA"/>
     <w:multiLevelType w:val="hybridMultilevel"/>
@@ -175,14 +205,14 @@
       </w:pPr>
     </w:lvl>
   </w:abstractNum>
-  <w:num w:numId="1" w16cid:durableId="985354183">
+  <w:num w:numId="1">
     <w:abstractNumId w:val="0"/>
   </w:num>
 </w:numbering>
 </file>
 
 <file path=word/styles.xml><?xml version="1.0" encoding="utf-8"?>
-<w:styles xmlns:mc="http://schemas.openxmlformats.org/markup-compatibility/2006" xmlns:r="http://schemas.openxmlformats.org/officeDocument/2006/relationships" xmlns:w="http://schemas.openxmlformats.org/wordprocessingml/2006/main" xmlns:w14="http://schemas.microsoft.com/office/word/2010/wordml" xmlns:w15="http://schemas.microsoft.com/office/word/2012/wordml" xmlns:w16cex="http://schemas.microsoft.com/office/word/2018/wordml/cex" xmlns:w16cid="http://schemas.microsoft.com/office/word/2016/wordml/cid" xmlns:w16="http://schemas.microsoft.com/office/word/2018/wordml" xmlns:w16sdtdh="http://schemas.microsoft.com/office/word/2020/wordml/sdtdatahash" xmlns:w16se="http://schemas.microsoft.com/office/word/2015/wordml/symex" mc:Ignorable="w14 w15 w16se w16cid w16 w16cex w16sdtdh">
+<w:styles xmlns:mc="http://schemas.openxmlformats.org/markup-compatibility/2006" xmlns:r="http://schemas.openxmlformats.org/officeDocument/2006/relationships" xmlns:w="http://schemas.openxmlformats.org/wordprocessingml/2006/main" xmlns:w14="http://schemas.microsoft.com/office/word/2010/wordml" xmlns:w15="http://schemas.microsoft.com/office/word/2012/wordml" xmlns:w16se="http://schemas.microsoft.com/office/word/2015/wordml/symex" mc:Ignorable="w14 w15 w16se">
   <w:docDefaults>
     <w:rPrDefault>
       <w:rPr>
@@ -200,7 +230,7 @@
       </w:pPr>
     </w:pPrDefault>
   </w:docDefaults>
-  <w:latentStyles w:defLockedState="0" w:defUIPriority="99" w:defSemiHidden="0" w:defUnhideWhenUsed="0" w:defQFormat="0" w:count="376">
+  <w:latentStyles w:defLockedState="0" w:defUIPriority="99" w:defSemiHidden="0" w:defUnhideWhenUsed="0" w:defQFormat="0" w:count="371">
     <w:lsdException w:name="Normal" w:uiPriority="0" w:qFormat="1"/>
     <w:lsdException w:name="heading 1" w:uiPriority="9" w:qFormat="1"/>
     <w:lsdException w:name="heading 2" w:semiHidden="1" w:uiPriority="9" w:unhideWhenUsed="1" w:qFormat="1"/>
@@ -572,11 +602,6 @@
     <w:lsdException w:name="List Table 5 Dark Accent 6" w:uiPriority="50"/>
     <w:lsdException w:name="List Table 6 Colorful Accent 6" w:uiPriority="51"/>
     <w:lsdException w:name="List Table 7 Colorful Accent 6" w:uiPriority="52"/>
-    <w:lsdException w:name="Mention" w:semiHidden="1" w:unhideWhenUsed="1"/>
-    <w:lsdException w:name="Smart Hyperlink" w:semiHidden="1" w:unhideWhenUsed="1"/>
-    <w:lsdException w:name="Hashtag" w:semiHidden="1" w:unhideWhenUsed="1"/>
-    <w:lsdException w:name="Unresolved Mention" w:semiHidden="1" w:unhideWhenUsed="1"/>
-    <w:lsdException w:name="Smart Link" w:semiHidden="1" w:unhideWhenUsed="1"/>
   </w:latentStyles>
   <w:style w:type="paragraph" w:default="1" w:styleId="Normal">
     <w:name w:val="Normal"/>

</xml_diff>

<commit_message>
criação de paragrafro sobre git branch
</commit_message>
<xml_diff>
--- a/Git Manual.docx
+++ b/Git Manual.docx
@@ -1,6 +1,6 @@
 
 <file path=word/document.xml><?xml version="1.0" encoding="utf-8"?>
-<w:document xmlns:wpc="http://schemas.microsoft.com/office/word/2010/wordprocessingCanvas" xmlns:cx="http://schemas.microsoft.com/office/drawing/2014/chartex" xmlns:cx1="http://schemas.microsoft.com/office/drawing/2015/9/8/chartex" xmlns:cx2="http://schemas.microsoft.com/office/drawing/2015/10/21/chartex" xmlns:cx3="http://schemas.microsoft.com/office/drawing/2016/5/9/chartex" xmlns:cx4="http://schemas.microsoft.com/office/drawing/2016/5/10/chartex" xmlns:cx5="http://schemas.microsoft.com/office/drawing/2016/5/11/chartex" xmlns:cx6="http://schemas.microsoft.com/office/drawing/2016/5/12/chartex" xmlns:cx7="http://schemas.microsoft.com/office/drawing/2016/5/13/chartex" xmlns:cx8="http://schemas.microsoft.com/office/drawing/2016/5/14/chartex" xmlns:mc="http://schemas.openxmlformats.org/markup-compatibility/2006" xmlns:aink="http://schemas.microsoft.com/office/drawing/2016/ink" xmlns:am3d="http://schemas.microsoft.com/office/drawing/2017/model3d" xmlns:o="urn:schemas-microsoft-com:office:office" xmlns:oel="http://schemas.microsoft.com/office/2019/extlst" xmlns:r="http://schemas.openxmlformats.org/officeDocument/2006/relationships" xmlns:m="http://schemas.openxmlformats.org/officeDocument/2006/math" xmlns:v="urn:schemas-microsoft-com:vml" xmlns:wp14="http://schemas.microsoft.com/office/word/2010/wordprocessingDrawing" xmlns:wp="http://schemas.openxmlformats.org/drawingml/2006/wordprocessingDrawing" xmlns:w10="urn:schemas-microsoft-com:office:word" xmlns:w="http://schemas.openxmlformats.org/wordprocessingml/2006/main" xmlns:w14="http://schemas.microsoft.com/office/word/2010/wordml" xmlns:w15="http://schemas.microsoft.com/office/word/2012/wordml" xmlns:w16cex="http://schemas.microsoft.com/office/word/2018/wordml/cex" xmlns:w16cid="http://schemas.microsoft.com/office/word/2016/wordml/cid" xmlns:w16="http://schemas.microsoft.com/office/word/2018/wordml" xmlns:w16sdtdh="http://schemas.microsoft.com/office/word/2020/wordml/sdtdatahash" xmlns:w16se="http://schemas.microsoft.com/office/word/2015/wordml/symex" xmlns:wpg="http://schemas.microsoft.com/office/word/2010/wordprocessingGroup" xmlns:wpi="http://schemas.microsoft.com/office/word/2010/wordprocessingInk" xmlns:wne="http://schemas.microsoft.com/office/word/2006/wordml" xmlns:wps="http://schemas.microsoft.com/office/word/2010/wordprocessingShape" mc:Ignorable="w14 w15 w16se w16cid w16 w16cex w16sdtdh wp14">
+<w:document xmlns:wpc="http://schemas.microsoft.com/office/word/2010/wordprocessingCanvas" xmlns:cx="http://schemas.microsoft.com/office/drawing/2014/chartex" xmlns:mc="http://schemas.openxmlformats.org/markup-compatibility/2006" xmlns:o="urn:schemas-microsoft-com:office:office" xmlns:r="http://schemas.openxmlformats.org/officeDocument/2006/relationships" xmlns:m="http://schemas.openxmlformats.org/officeDocument/2006/math" xmlns:v="urn:schemas-microsoft-com:vml" xmlns:wp14="http://schemas.microsoft.com/office/word/2010/wordprocessingDrawing" xmlns:wp="http://schemas.openxmlformats.org/drawingml/2006/wordprocessingDrawing" xmlns:w10="urn:schemas-microsoft-com:office:word" xmlns:w="http://schemas.openxmlformats.org/wordprocessingml/2006/main" xmlns:w14="http://schemas.microsoft.com/office/word/2010/wordml" xmlns:w15="http://schemas.microsoft.com/office/word/2012/wordml" xmlns:w16se="http://schemas.microsoft.com/office/word/2015/wordml/symex" xmlns:wpg="http://schemas.microsoft.com/office/word/2010/wordprocessingGroup" xmlns:wpi="http://schemas.microsoft.com/office/word/2010/wordprocessingInk" xmlns:wne="http://schemas.microsoft.com/office/word/2006/wordml" xmlns:wps="http://schemas.microsoft.com/office/word/2010/wordprocessingShape" mc:Ignorable="w14 w15 w16se wp14">
   <w:body>
     <w:p>
       <w:pPr>
@@ -61,6 +61,2470 @@
       <w:proofErr w:type="spellEnd"/>
       <w:r>
         <w:t xml:space="preserve"> e merges</w:t>
+      </w:r>
+    </w:p>
+    <w:p/>
+    <w:p>
+      <w:pPr>
+        <w:rPr>
+          <w:rFonts w:ascii="Arial" w:hAnsi="Arial" w:cs="Arial"/>
+          <w:color w:val="4E443C"/>
+          <w:sz w:val="21"/>
+          <w:szCs w:val="21"/>
+          <w:shd w:val="clear" w:color="auto" w:fill="FCFCFA"/>
+        </w:rPr>
+      </w:pPr>
+      <w:proofErr w:type="spellStart"/>
+      <w:proofErr w:type="gramStart"/>
+      <w:r>
+        <w:rPr>
+          <w:rFonts w:ascii="Arial" w:hAnsi="Arial" w:cs="Arial"/>
+          <w:color w:val="4E443C"/>
+          <w:sz w:val="21"/>
+          <w:szCs w:val="21"/>
+          <w:shd w:val="clear" w:color="auto" w:fill="FCFCFA"/>
+        </w:rPr>
+        <w:t>git</w:t>
+      </w:r>
+      <w:proofErr w:type="gramEnd"/>
+      <w:r>
+        <w:rPr>
+          <w:rFonts w:ascii="Arial" w:hAnsi="Arial" w:cs="Arial"/>
+          <w:color w:val="4E443C"/>
+          <w:sz w:val="21"/>
+          <w:szCs w:val="21"/>
+          <w:shd w:val="clear" w:color="auto" w:fill="FCFCFA"/>
+        </w:rPr>
+        <w:t>-branch</w:t>
+      </w:r>
+      <w:proofErr w:type="spellEnd"/>
+      <w:r>
+        <w:rPr>
+          <w:rFonts w:ascii="Arial" w:hAnsi="Arial" w:cs="Arial"/>
+          <w:color w:val="4E443C"/>
+          <w:sz w:val="21"/>
+          <w:szCs w:val="21"/>
+          <w:shd w:val="clear" w:color="auto" w:fill="FCFCFA"/>
+        </w:rPr>
+        <w:t xml:space="preserve"> - Lista, cria ou exclui </w:t>
+      </w:r>
+      <w:proofErr w:type="spellStart"/>
+      <w:r>
+        <w:rPr>
+          <w:rFonts w:ascii="Arial" w:hAnsi="Arial" w:cs="Arial"/>
+          <w:color w:val="4E443C"/>
+          <w:sz w:val="21"/>
+          <w:szCs w:val="21"/>
+          <w:shd w:val="clear" w:color="auto" w:fill="FCFCFA"/>
+        </w:rPr>
+        <w:t>branches</w:t>
+      </w:r>
+      <w:proofErr w:type="spellEnd"/>
+    </w:p>
+    <w:p>
+      <w:pPr>
+        <w:pBdr>
+          <w:top w:val="single" w:sz="6" w:space="12" w:color="EFEEE6"/>
+          <w:left w:val="single" w:sz="6" w:space="12" w:color="EFEEE6"/>
+          <w:bottom w:val="single" w:sz="6" w:space="12" w:color="EFEEE6"/>
+          <w:right w:val="single" w:sz="6" w:space="12" w:color="EFEEE6"/>
+        </w:pBdr>
+        <w:shd w:val="clear" w:color="auto" w:fill="E8E7DD"/>
+        <w:tabs>
+          <w:tab w:val="left" w:pos="916"/>
+          <w:tab w:val="left" w:pos="1832"/>
+          <w:tab w:val="left" w:pos="2748"/>
+          <w:tab w:val="left" w:pos="3664"/>
+          <w:tab w:val="left" w:pos="4580"/>
+          <w:tab w:val="left" w:pos="5496"/>
+          <w:tab w:val="left" w:pos="6412"/>
+          <w:tab w:val="left" w:pos="7328"/>
+          <w:tab w:val="left" w:pos="8244"/>
+          <w:tab w:val="left" w:pos="9160"/>
+          <w:tab w:val="left" w:pos="10076"/>
+          <w:tab w:val="left" w:pos="10992"/>
+          <w:tab w:val="left" w:pos="11908"/>
+          <w:tab w:val="left" w:pos="12824"/>
+          <w:tab w:val="left" w:pos="13740"/>
+          <w:tab w:val="left" w:pos="14656"/>
+        </w:tabs>
+        <w:spacing w:after="240" w:line="270" w:lineRule="atLeast"/>
+        <w:rPr>
+          <w:rFonts w:ascii="Arial" w:eastAsia="Times New Roman" w:hAnsi="Arial" w:cs="Arial"/>
+          <w:color w:val="4E443C"/>
+          <w:kern w:val="0"/>
+          <w:sz w:val="21"/>
+          <w:szCs w:val="21"/>
+          <w:lang w:eastAsia="pt-BR"/>
+          <w14:ligatures w14:val="none"/>
+        </w:rPr>
+      </w:pPr>
+      <w:proofErr w:type="spellStart"/>
+      <w:proofErr w:type="gramStart"/>
+      <w:r>
+        <w:rPr>
+          <w:rFonts w:ascii="Arial" w:eastAsia="Times New Roman" w:hAnsi="Arial" w:cs="Arial"/>
+          <w:b/>
+          <w:bCs/>
+          <w:color w:val="4E443C"/>
+          <w:kern w:val="0"/>
+          <w:sz w:val="21"/>
+          <w:szCs w:val="21"/>
+          <w:lang w:eastAsia="pt-BR"/>
+          <w14:ligatures w14:val="none"/>
+        </w:rPr>
+        <w:t>git</w:t>
+      </w:r>
+      <w:proofErr w:type="spellEnd"/>
+      <w:proofErr w:type="gramEnd"/>
+      <w:r>
+        <w:rPr>
+          <w:rFonts w:ascii="Arial" w:eastAsia="Times New Roman" w:hAnsi="Arial" w:cs="Arial"/>
+          <w:b/>
+          <w:bCs/>
+          <w:color w:val="4E443C"/>
+          <w:kern w:val="0"/>
+          <w:sz w:val="21"/>
+          <w:szCs w:val="21"/>
+          <w:lang w:eastAsia="pt-BR"/>
+          <w14:ligatures w14:val="none"/>
+        </w:rPr>
+        <w:t xml:space="preserve"> </w:t>
+      </w:r>
+      <w:proofErr w:type="spellStart"/>
+      <w:r>
+        <w:rPr>
+          <w:rFonts w:ascii="Arial" w:eastAsia="Times New Roman" w:hAnsi="Arial" w:cs="Arial"/>
+          <w:b/>
+          <w:bCs/>
+          <w:color w:val="4E443C"/>
+          <w:kern w:val="0"/>
+          <w:sz w:val="21"/>
+          <w:szCs w:val="21"/>
+          <w:lang w:eastAsia="pt-BR"/>
+          <w14:ligatures w14:val="none"/>
+        </w:rPr>
+        <w:t>branch</w:t>
+      </w:r>
+      <w:proofErr w:type="spellEnd"/>
+      <w:r>
+        <w:rPr>
+          <w:rFonts w:ascii="Arial" w:eastAsia="Times New Roman" w:hAnsi="Arial" w:cs="Arial"/>
+          <w:color w:val="4E443C"/>
+          <w:kern w:val="0"/>
+          <w:sz w:val="21"/>
+          <w:szCs w:val="21"/>
+          <w:lang w:eastAsia="pt-BR"/>
+          <w14:ligatures w14:val="none"/>
+        </w:rPr>
+        <w:t xml:space="preserve"> [--color[=&lt;quando&gt;] | --no-color] [--mostrar-atual]</w:t>
+      </w:r>
+    </w:p>
+    <w:p>
+      <w:pPr>
+        <w:pBdr>
+          <w:top w:val="single" w:sz="6" w:space="12" w:color="EFEEE6"/>
+          <w:left w:val="single" w:sz="6" w:space="12" w:color="EFEEE6"/>
+          <w:bottom w:val="single" w:sz="6" w:space="12" w:color="EFEEE6"/>
+          <w:right w:val="single" w:sz="6" w:space="12" w:color="EFEEE6"/>
+        </w:pBdr>
+        <w:shd w:val="clear" w:color="auto" w:fill="E8E7DD"/>
+        <w:tabs>
+          <w:tab w:val="left" w:pos="916"/>
+          <w:tab w:val="left" w:pos="1832"/>
+          <w:tab w:val="left" w:pos="2748"/>
+          <w:tab w:val="left" w:pos="3664"/>
+          <w:tab w:val="left" w:pos="4580"/>
+          <w:tab w:val="left" w:pos="5496"/>
+          <w:tab w:val="left" w:pos="6412"/>
+          <w:tab w:val="left" w:pos="7328"/>
+          <w:tab w:val="left" w:pos="8244"/>
+          <w:tab w:val="left" w:pos="9160"/>
+          <w:tab w:val="left" w:pos="10076"/>
+          <w:tab w:val="left" w:pos="10992"/>
+          <w:tab w:val="left" w:pos="11908"/>
+          <w:tab w:val="left" w:pos="12824"/>
+          <w:tab w:val="left" w:pos="13740"/>
+          <w:tab w:val="left" w:pos="14656"/>
+        </w:tabs>
+        <w:spacing w:after="240" w:line="270" w:lineRule="atLeast"/>
+        <w:rPr>
+          <w:rFonts w:ascii="Arial" w:eastAsia="Times New Roman" w:hAnsi="Arial" w:cs="Arial"/>
+          <w:color w:val="4E443C"/>
+          <w:kern w:val="0"/>
+          <w:sz w:val="21"/>
+          <w:szCs w:val="21"/>
+          <w:lang w:eastAsia="pt-BR"/>
+          <w14:ligatures w14:val="none"/>
+        </w:rPr>
+      </w:pPr>
+      <w:r>
+        <w:rPr>
+          <w:rFonts w:ascii="Arial" w:eastAsia="Times New Roman" w:hAnsi="Arial" w:cs="Arial"/>
+          <w:color w:val="4E443C"/>
+          <w:kern w:val="0"/>
+          <w:sz w:val="21"/>
+          <w:szCs w:val="21"/>
+          <w:lang w:eastAsia="pt-BR"/>
+          <w14:ligatures w14:val="none"/>
+        </w:rPr>
+        <w:tab/>
+        <w:t>[-v [--</w:t>
+      </w:r>
+      <w:proofErr w:type="spellStart"/>
+      <w:r>
+        <w:rPr>
+          <w:rFonts w:ascii="Arial" w:eastAsia="Times New Roman" w:hAnsi="Arial" w:cs="Arial"/>
+          <w:color w:val="4E443C"/>
+          <w:kern w:val="0"/>
+          <w:sz w:val="21"/>
+          <w:szCs w:val="21"/>
+          <w:lang w:eastAsia="pt-BR"/>
+          <w14:ligatures w14:val="none"/>
+        </w:rPr>
+        <w:t>abbrev</w:t>
+      </w:r>
+      <w:proofErr w:type="spellEnd"/>
+      <w:r>
+        <w:rPr>
+          <w:rFonts w:ascii="Arial" w:eastAsia="Times New Roman" w:hAnsi="Arial" w:cs="Arial"/>
+          <w:color w:val="4E443C"/>
+          <w:kern w:val="0"/>
+          <w:sz w:val="21"/>
+          <w:szCs w:val="21"/>
+          <w:lang w:eastAsia="pt-BR"/>
+          <w14:ligatures w14:val="none"/>
+        </w:rPr>
+        <w:t>=&lt;n&gt; | --no-</w:t>
+      </w:r>
+      <w:proofErr w:type="spellStart"/>
+      <w:r>
+        <w:rPr>
+          <w:rFonts w:ascii="Arial" w:eastAsia="Times New Roman" w:hAnsi="Arial" w:cs="Arial"/>
+          <w:color w:val="4E443C"/>
+          <w:kern w:val="0"/>
+          <w:sz w:val="21"/>
+          <w:szCs w:val="21"/>
+          <w:lang w:eastAsia="pt-BR"/>
+          <w14:ligatures w14:val="none"/>
+        </w:rPr>
+        <w:t>abbrev</w:t>
+      </w:r>
+      <w:proofErr w:type="spellEnd"/>
+      <w:r>
+        <w:rPr>
+          <w:rFonts w:ascii="Arial" w:eastAsia="Times New Roman" w:hAnsi="Arial" w:cs="Arial"/>
+          <w:color w:val="4E443C"/>
+          <w:kern w:val="0"/>
+          <w:sz w:val="21"/>
+          <w:szCs w:val="21"/>
+          <w:lang w:eastAsia="pt-BR"/>
+          <w14:ligatures w14:val="none"/>
+        </w:rPr>
+        <w:t>]]</w:t>
+      </w:r>
+    </w:p>
+    <w:p>
+      <w:pPr>
+        <w:pBdr>
+          <w:top w:val="single" w:sz="6" w:space="12" w:color="EFEEE6"/>
+          <w:left w:val="single" w:sz="6" w:space="12" w:color="EFEEE6"/>
+          <w:bottom w:val="single" w:sz="6" w:space="12" w:color="EFEEE6"/>
+          <w:right w:val="single" w:sz="6" w:space="12" w:color="EFEEE6"/>
+        </w:pBdr>
+        <w:shd w:val="clear" w:color="auto" w:fill="E8E7DD"/>
+        <w:tabs>
+          <w:tab w:val="left" w:pos="916"/>
+          <w:tab w:val="left" w:pos="1832"/>
+          <w:tab w:val="left" w:pos="2748"/>
+          <w:tab w:val="left" w:pos="3664"/>
+          <w:tab w:val="left" w:pos="4580"/>
+          <w:tab w:val="left" w:pos="5496"/>
+          <w:tab w:val="left" w:pos="6412"/>
+          <w:tab w:val="left" w:pos="7328"/>
+          <w:tab w:val="left" w:pos="8244"/>
+          <w:tab w:val="left" w:pos="9160"/>
+          <w:tab w:val="left" w:pos="10076"/>
+          <w:tab w:val="left" w:pos="10992"/>
+          <w:tab w:val="left" w:pos="11908"/>
+          <w:tab w:val="left" w:pos="12824"/>
+          <w:tab w:val="left" w:pos="13740"/>
+          <w:tab w:val="left" w:pos="14656"/>
+        </w:tabs>
+        <w:spacing w:after="240" w:line="270" w:lineRule="atLeast"/>
+        <w:rPr>
+          <w:rFonts w:ascii="Arial" w:eastAsia="Times New Roman" w:hAnsi="Arial" w:cs="Arial"/>
+          <w:color w:val="4E443C"/>
+          <w:kern w:val="0"/>
+          <w:sz w:val="21"/>
+          <w:szCs w:val="21"/>
+          <w:lang w:eastAsia="pt-BR"/>
+          <w14:ligatures w14:val="none"/>
+        </w:rPr>
+      </w:pPr>
+      <w:r>
+        <w:rPr>
+          <w:rFonts w:ascii="Arial" w:eastAsia="Times New Roman" w:hAnsi="Arial" w:cs="Arial"/>
+          <w:color w:val="4E443C"/>
+          <w:kern w:val="0"/>
+          <w:sz w:val="21"/>
+          <w:szCs w:val="21"/>
+          <w:lang w:eastAsia="pt-BR"/>
+          <w14:ligatures w14:val="none"/>
+        </w:rPr>
+        <w:tab/>
+        <w:t>[--</w:t>
+      </w:r>
+      <w:proofErr w:type="spellStart"/>
+      <w:r>
+        <w:rPr>
+          <w:rFonts w:ascii="Arial" w:eastAsia="Times New Roman" w:hAnsi="Arial" w:cs="Arial"/>
+          <w:color w:val="4E443C"/>
+          <w:kern w:val="0"/>
+          <w:sz w:val="21"/>
+          <w:szCs w:val="21"/>
+          <w:lang w:eastAsia="pt-BR"/>
+          <w14:ligatures w14:val="none"/>
+        </w:rPr>
+        <w:t>column</w:t>
+      </w:r>
+      <w:proofErr w:type="spellEnd"/>
+      <w:r>
+        <w:rPr>
+          <w:rFonts w:ascii="Arial" w:eastAsia="Times New Roman" w:hAnsi="Arial" w:cs="Arial"/>
+          <w:color w:val="4E443C"/>
+          <w:kern w:val="0"/>
+          <w:sz w:val="21"/>
+          <w:szCs w:val="21"/>
+          <w:lang w:eastAsia="pt-BR"/>
+          <w14:ligatures w14:val="none"/>
+        </w:rPr>
+        <w:t>[=&lt;opções&gt;] | --no-</w:t>
+      </w:r>
+      <w:proofErr w:type="spellStart"/>
+      <w:r>
+        <w:rPr>
+          <w:rFonts w:ascii="Arial" w:eastAsia="Times New Roman" w:hAnsi="Arial" w:cs="Arial"/>
+          <w:color w:val="4E443C"/>
+          <w:kern w:val="0"/>
+          <w:sz w:val="21"/>
+          <w:szCs w:val="21"/>
+          <w:lang w:eastAsia="pt-BR"/>
+          <w14:ligatures w14:val="none"/>
+        </w:rPr>
+        <w:t>column</w:t>
+      </w:r>
+      <w:proofErr w:type="spellEnd"/>
+      <w:r>
+        <w:rPr>
+          <w:rFonts w:ascii="Arial" w:eastAsia="Times New Roman" w:hAnsi="Arial" w:cs="Arial"/>
+          <w:color w:val="4E443C"/>
+          <w:kern w:val="0"/>
+          <w:sz w:val="21"/>
+          <w:szCs w:val="21"/>
+          <w:lang w:eastAsia="pt-BR"/>
+          <w14:ligatures w14:val="none"/>
+        </w:rPr>
+        <w:t>] [--</w:t>
+      </w:r>
+      <w:proofErr w:type="spellStart"/>
+      <w:r>
+        <w:rPr>
+          <w:rFonts w:ascii="Arial" w:eastAsia="Times New Roman" w:hAnsi="Arial" w:cs="Arial"/>
+          <w:color w:val="4E443C"/>
+          <w:kern w:val="0"/>
+          <w:sz w:val="21"/>
+          <w:szCs w:val="21"/>
+          <w:lang w:eastAsia="pt-BR"/>
+          <w14:ligatures w14:val="none"/>
+        </w:rPr>
+        <w:t>sort</w:t>
+      </w:r>
+      <w:proofErr w:type="spellEnd"/>
+      <w:r>
+        <w:rPr>
+          <w:rFonts w:ascii="Arial" w:eastAsia="Times New Roman" w:hAnsi="Arial" w:cs="Arial"/>
+          <w:color w:val="4E443C"/>
+          <w:kern w:val="0"/>
+          <w:sz w:val="21"/>
+          <w:szCs w:val="21"/>
+          <w:lang w:eastAsia="pt-BR"/>
+          <w14:ligatures w14:val="none"/>
+        </w:rPr>
+        <w:t>=&lt;chave&gt;]</w:t>
+      </w:r>
+    </w:p>
+    <w:p>
+      <w:pPr>
+        <w:pBdr>
+          <w:top w:val="single" w:sz="6" w:space="12" w:color="EFEEE6"/>
+          <w:left w:val="single" w:sz="6" w:space="12" w:color="EFEEE6"/>
+          <w:bottom w:val="single" w:sz="6" w:space="12" w:color="EFEEE6"/>
+          <w:right w:val="single" w:sz="6" w:space="12" w:color="EFEEE6"/>
+        </w:pBdr>
+        <w:shd w:val="clear" w:color="auto" w:fill="E8E7DD"/>
+        <w:tabs>
+          <w:tab w:val="left" w:pos="916"/>
+          <w:tab w:val="left" w:pos="1832"/>
+          <w:tab w:val="left" w:pos="2748"/>
+          <w:tab w:val="left" w:pos="3664"/>
+          <w:tab w:val="left" w:pos="4580"/>
+          <w:tab w:val="left" w:pos="5496"/>
+          <w:tab w:val="left" w:pos="6412"/>
+          <w:tab w:val="left" w:pos="7328"/>
+          <w:tab w:val="left" w:pos="8244"/>
+          <w:tab w:val="left" w:pos="9160"/>
+          <w:tab w:val="left" w:pos="10076"/>
+          <w:tab w:val="left" w:pos="10992"/>
+          <w:tab w:val="left" w:pos="11908"/>
+          <w:tab w:val="left" w:pos="12824"/>
+          <w:tab w:val="left" w:pos="13740"/>
+          <w:tab w:val="left" w:pos="14656"/>
+        </w:tabs>
+        <w:spacing w:after="240" w:line="270" w:lineRule="atLeast"/>
+        <w:rPr>
+          <w:rFonts w:ascii="Arial" w:eastAsia="Times New Roman" w:hAnsi="Arial" w:cs="Arial"/>
+          <w:color w:val="4E443C"/>
+          <w:kern w:val="0"/>
+          <w:sz w:val="21"/>
+          <w:szCs w:val="21"/>
+          <w:lang w:eastAsia="pt-BR"/>
+          <w14:ligatures w14:val="none"/>
+        </w:rPr>
+      </w:pPr>
+      <w:r>
+        <w:rPr>
+          <w:rFonts w:ascii="Arial" w:eastAsia="Times New Roman" w:hAnsi="Arial" w:cs="Arial"/>
+          <w:color w:val="4E443C"/>
+          <w:kern w:val="0"/>
+          <w:sz w:val="21"/>
+          <w:szCs w:val="21"/>
+          <w:lang w:eastAsia="pt-BR"/>
+          <w14:ligatures w14:val="none"/>
+        </w:rPr>
+        <w:tab/>
+        <w:t>[--</w:t>
+      </w:r>
+      <w:proofErr w:type="spellStart"/>
+      <w:r>
+        <w:rPr>
+          <w:rFonts w:ascii="Arial" w:eastAsia="Times New Roman" w:hAnsi="Arial" w:cs="Arial"/>
+          <w:color w:val="4E443C"/>
+          <w:kern w:val="0"/>
+          <w:sz w:val="21"/>
+          <w:szCs w:val="21"/>
+          <w:lang w:eastAsia="pt-BR"/>
+          <w14:ligatures w14:val="none"/>
+        </w:rPr>
+        <w:t>merged</w:t>
+      </w:r>
+      <w:proofErr w:type="spellEnd"/>
+      <w:r>
+        <w:rPr>
+          <w:rFonts w:ascii="Arial" w:eastAsia="Times New Roman" w:hAnsi="Arial" w:cs="Arial"/>
+          <w:color w:val="4E443C"/>
+          <w:kern w:val="0"/>
+          <w:sz w:val="21"/>
+          <w:szCs w:val="21"/>
+          <w:lang w:eastAsia="pt-BR"/>
+          <w14:ligatures w14:val="none"/>
+        </w:rPr>
+        <w:t xml:space="preserve"> [&lt;</w:t>
+      </w:r>
+      <w:proofErr w:type="spellStart"/>
+      <w:r>
+        <w:rPr>
+          <w:rFonts w:ascii="Arial" w:eastAsia="Times New Roman" w:hAnsi="Arial" w:cs="Arial"/>
+          <w:color w:val="4E443C"/>
+          <w:kern w:val="0"/>
+          <w:sz w:val="21"/>
+          <w:szCs w:val="21"/>
+          <w:lang w:eastAsia="pt-BR"/>
+          <w14:ligatures w14:val="none"/>
+        </w:rPr>
+        <w:t>commit</w:t>
+      </w:r>
+      <w:proofErr w:type="spellEnd"/>
+      <w:r>
+        <w:rPr>
+          <w:rFonts w:ascii="Arial" w:eastAsia="Times New Roman" w:hAnsi="Arial" w:cs="Arial"/>
+          <w:color w:val="4E443C"/>
+          <w:kern w:val="0"/>
+          <w:sz w:val="21"/>
+          <w:szCs w:val="21"/>
+          <w:lang w:eastAsia="pt-BR"/>
+          <w14:ligatures w14:val="none"/>
+        </w:rPr>
+        <w:t>&gt;]] [--no-</w:t>
+      </w:r>
+      <w:proofErr w:type="spellStart"/>
+      <w:r>
+        <w:rPr>
+          <w:rFonts w:ascii="Arial" w:eastAsia="Times New Roman" w:hAnsi="Arial" w:cs="Arial"/>
+          <w:color w:val="4E443C"/>
+          <w:kern w:val="0"/>
+          <w:sz w:val="21"/>
+          <w:szCs w:val="21"/>
+          <w:lang w:eastAsia="pt-BR"/>
+          <w14:ligatures w14:val="none"/>
+        </w:rPr>
+        <w:t>merged</w:t>
+      </w:r>
+      <w:proofErr w:type="spellEnd"/>
+      <w:r>
+        <w:rPr>
+          <w:rFonts w:ascii="Arial" w:eastAsia="Times New Roman" w:hAnsi="Arial" w:cs="Arial"/>
+          <w:color w:val="4E443C"/>
+          <w:kern w:val="0"/>
+          <w:sz w:val="21"/>
+          <w:szCs w:val="21"/>
+          <w:lang w:eastAsia="pt-BR"/>
+          <w14:ligatures w14:val="none"/>
+        </w:rPr>
+        <w:t xml:space="preserve"> [&lt;</w:t>
+      </w:r>
+      <w:proofErr w:type="spellStart"/>
+      <w:r>
+        <w:rPr>
+          <w:rFonts w:ascii="Arial" w:eastAsia="Times New Roman" w:hAnsi="Arial" w:cs="Arial"/>
+          <w:color w:val="4E443C"/>
+          <w:kern w:val="0"/>
+          <w:sz w:val="21"/>
+          <w:szCs w:val="21"/>
+          <w:lang w:eastAsia="pt-BR"/>
+          <w14:ligatures w14:val="none"/>
+        </w:rPr>
+        <w:t>commit</w:t>
+      </w:r>
+      <w:proofErr w:type="spellEnd"/>
+      <w:r>
+        <w:rPr>
+          <w:rFonts w:ascii="Arial" w:eastAsia="Times New Roman" w:hAnsi="Arial" w:cs="Arial"/>
+          <w:color w:val="4E443C"/>
+          <w:kern w:val="0"/>
+          <w:sz w:val="21"/>
+          <w:szCs w:val="21"/>
+          <w:lang w:eastAsia="pt-BR"/>
+          <w14:ligatures w14:val="none"/>
+        </w:rPr>
+        <w:t>&gt;]]</w:t>
+      </w:r>
+    </w:p>
+    <w:p>
+      <w:pPr>
+        <w:pBdr>
+          <w:top w:val="single" w:sz="6" w:space="12" w:color="EFEEE6"/>
+          <w:left w:val="single" w:sz="6" w:space="12" w:color="EFEEE6"/>
+          <w:bottom w:val="single" w:sz="6" w:space="12" w:color="EFEEE6"/>
+          <w:right w:val="single" w:sz="6" w:space="12" w:color="EFEEE6"/>
+        </w:pBdr>
+        <w:shd w:val="clear" w:color="auto" w:fill="E8E7DD"/>
+        <w:tabs>
+          <w:tab w:val="left" w:pos="916"/>
+          <w:tab w:val="left" w:pos="1832"/>
+          <w:tab w:val="left" w:pos="2748"/>
+          <w:tab w:val="left" w:pos="3664"/>
+          <w:tab w:val="left" w:pos="4580"/>
+          <w:tab w:val="left" w:pos="5496"/>
+          <w:tab w:val="left" w:pos="6412"/>
+          <w:tab w:val="left" w:pos="7328"/>
+          <w:tab w:val="left" w:pos="8244"/>
+          <w:tab w:val="left" w:pos="9160"/>
+          <w:tab w:val="left" w:pos="10076"/>
+          <w:tab w:val="left" w:pos="10992"/>
+          <w:tab w:val="left" w:pos="11908"/>
+          <w:tab w:val="left" w:pos="12824"/>
+          <w:tab w:val="left" w:pos="13740"/>
+          <w:tab w:val="left" w:pos="14656"/>
+        </w:tabs>
+        <w:spacing w:after="240" w:line="270" w:lineRule="atLeast"/>
+        <w:rPr>
+          <w:rFonts w:ascii="Arial" w:eastAsia="Times New Roman" w:hAnsi="Arial" w:cs="Arial"/>
+          <w:color w:val="4E443C"/>
+          <w:kern w:val="0"/>
+          <w:sz w:val="21"/>
+          <w:szCs w:val="21"/>
+          <w:lang w:eastAsia="pt-BR"/>
+          <w14:ligatures w14:val="none"/>
+        </w:rPr>
+      </w:pPr>
+      <w:r>
+        <w:rPr>
+          <w:rFonts w:ascii="Arial" w:eastAsia="Times New Roman" w:hAnsi="Arial" w:cs="Arial"/>
+          <w:color w:val="4E443C"/>
+          <w:kern w:val="0"/>
+          <w:sz w:val="21"/>
+          <w:szCs w:val="21"/>
+          <w:lang w:eastAsia="pt-BR"/>
+          <w14:ligatures w14:val="none"/>
+        </w:rPr>
+        <w:tab/>
+        <w:t>[--</w:t>
+      </w:r>
+      <w:proofErr w:type="spellStart"/>
+      <w:r>
+        <w:rPr>
+          <w:rFonts w:ascii="Arial" w:eastAsia="Times New Roman" w:hAnsi="Arial" w:cs="Arial"/>
+          <w:color w:val="4E443C"/>
+          <w:kern w:val="0"/>
+          <w:sz w:val="21"/>
+          <w:szCs w:val="21"/>
+          <w:lang w:eastAsia="pt-BR"/>
+          <w14:ligatures w14:val="none"/>
+        </w:rPr>
+        <w:t>contains</w:t>
+      </w:r>
+      <w:proofErr w:type="spellEnd"/>
+      <w:r>
+        <w:rPr>
+          <w:rFonts w:ascii="Arial" w:eastAsia="Times New Roman" w:hAnsi="Arial" w:cs="Arial"/>
+          <w:color w:val="4E443C"/>
+          <w:kern w:val="0"/>
+          <w:sz w:val="21"/>
+          <w:szCs w:val="21"/>
+          <w:lang w:eastAsia="pt-BR"/>
+          <w14:ligatures w14:val="none"/>
+        </w:rPr>
+        <w:t xml:space="preserve"> [&lt;</w:t>
+      </w:r>
+      <w:proofErr w:type="spellStart"/>
+      <w:r>
+        <w:rPr>
+          <w:rFonts w:ascii="Arial" w:eastAsia="Times New Roman" w:hAnsi="Arial" w:cs="Arial"/>
+          <w:color w:val="4E443C"/>
+          <w:kern w:val="0"/>
+          <w:sz w:val="21"/>
+          <w:szCs w:val="21"/>
+          <w:lang w:eastAsia="pt-BR"/>
+          <w14:ligatures w14:val="none"/>
+        </w:rPr>
+        <w:t>commit</w:t>
+      </w:r>
+      <w:proofErr w:type="spellEnd"/>
+      <w:r>
+        <w:rPr>
+          <w:rFonts w:ascii="Arial" w:eastAsia="Times New Roman" w:hAnsi="Arial" w:cs="Arial"/>
+          <w:color w:val="4E443C"/>
+          <w:kern w:val="0"/>
+          <w:sz w:val="21"/>
+          <w:szCs w:val="21"/>
+          <w:lang w:eastAsia="pt-BR"/>
+          <w14:ligatures w14:val="none"/>
+        </w:rPr>
+        <w:t>&gt;]] [--no-</w:t>
+      </w:r>
+      <w:proofErr w:type="spellStart"/>
+      <w:r>
+        <w:rPr>
+          <w:rFonts w:ascii="Arial" w:eastAsia="Times New Roman" w:hAnsi="Arial" w:cs="Arial"/>
+          <w:color w:val="4E443C"/>
+          <w:kern w:val="0"/>
+          <w:sz w:val="21"/>
+          <w:szCs w:val="21"/>
+          <w:lang w:eastAsia="pt-BR"/>
+          <w14:ligatures w14:val="none"/>
+        </w:rPr>
+        <w:t>contains</w:t>
+      </w:r>
+      <w:proofErr w:type="spellEnd"/>
+      <w:r>
+        <w:rPr>
+          <w:rFonts w:ascii="Arial" w:eastAsia="Times New Roman" w:hAnsi="Arial" w:cs="Arial"/>
+          <w:color w:val="4E443C"/>
+          <w:kern w:val="0"/>
+          <w:sz w:val="21"/>
+          <w:szCs w:val="21"/>
+          <w:lang w:eastAsia="pt-BR"/>
+          <w14:ligatures w14:val="none"/>
+        </w:rPr>
+        <w:t xml:space="preserve"> [&lt;</w:t>
+      </w:r>
+      <w:proofErr w:type="spellStart"/>
+      <w:r>
+        <w:rPr>
+          <w:rFonts w:ascii="Arial" w:eastAsia="Times New Roman" w:hAnsi="Arial" w:cs="Arial"/>
+          <w:color w:val="4E443C"/>
+          <w:kern w:val="0"/>
+          <w:sz w:val="21"/>
+          <w:szCs w:val="21"/>
+          <w:lang w:eastAsia="pt-BR"/>
+          <w14:ligatures w14:val="none"/>
+        </w:rPr>
+        <w:t>commit</w:t>
+      </w:r>
+      <w:proofErr w:type="spellEnd"/>
+      <w:r>
+        <w:rPr>
+          <w:rFonts w:ascii="Arial" w:eastAsia="Times New Roman" w:hAnsi="Arial" w:cs="Arial"/>
+          <w:color w:val="4E443C"/>
+          <w:kern w:val="0"/>
+          <w:sz w:val="21"/>
+          <w:szCs w:val="21"/>
+          <w:lang w:eastAsia="pt-BR"/>
+          <w14:ligatures w14:val="none"/>
+        </w:rPr>
+        <w:t>&gt;]]</w:t>
+      </w:r>
+    </w:p>
+    <w:p>
+      <w:pPr>
+        <w:pBdr>
+          <w:top w:val="single" w:sz="6" w:space="12" w:color="EFEEE6"/>
+          <w:left w:val="single" w:sz="6" w:space="12" w:color="EFEEE6"/>
+          <w:bottom w:val="single" w:sz="6" w:space="12" w:color="EFEEE6"/>
+          <w:right w:val="single" w:sz="6" w:space="12" w:color="EFEEE6"/>
+        </w:pBdr>
+        <w:shd w:val="clear" w:color="auto" w:fill="E8E7DD"/>
+        <w:tabs>
+          <w:tab w:val="left" w:pos="916"/>
+          <w:tab w:val="left" w:pos="1832"/>
+          <w:tab w:val="left" w:pos="2748"/>
+          <w:tab w:val="left" w:pos="3664"/>
+          <w:tab w:val="left" w:pos="4580"/>
+          <w:tab w:val="left" w:pos="5496"/>
+          <w:tab w:val="left" w:pos="6412"/>
+          <w:tab w:val="left" w:pos="7328"/>
+          <w:tab w:val="left" w:pos="8244"/>
+          <w:tab w:val="left" w:pos="9160"/>
+          <w:tab w:val="left" w:pos="10076"/>
+          <w:tab w:val="left" w:pos="10992"/>
+          <w:tab w:val="left" w:pos="11908"/>
+          <w:tab w:val="left" w:pos="12824"/>
+          <w:tab w:val="left" w:pos="13740"/>
+          <w:tab w:val="left" w:pos="14656"/>
+        </w:tabs>
+        <w:spacing w:after="240" w:line="270" w:lineRule="atLeast"/>
+        <w:rPr>
+          <w:rFonts w:ascii="Arial" w:eastAsia="Times New Roman" w:hAnsi="Arial" w:cs="Arial"/>
+          <w:color w:val="4E443C"/>
+          <w:kern w:val="0"/>
+          <w:sz w:val="21"/>
+          <w:szCs w:val="21"/>
+          <w:lang w:eastAsia="pt-BR"/>
+          <w14:ligatures w14:val="none"/>
+        </w:rPr>
+      </w:pPr>
+      <w:r>
+        <w:rPr>
+          <w:rFonts w:ascii="Arial" w:eastAsia="Times New Roman" w:hAnsi="Arial" w:cs="Arial"/>
+          <w:color w:val="4E443C"/>
+          <w:kern w:val="0"/>
+          <w:sz w:val="21"/>
+          <w:szCs w:val="21"/>
+          <w:lang w:eastAsia="pt-BR"/>
+          <w14:ligatures w14:val="none"/>
+        </w:rPr>
+        <w:tab/>
+        <w:t>[--points-</w:t>
+      </w:r>
+      <w:proofErr w:type="spellStart"/>
+      <w:r>
+        <w:rPr>
+          <w:rFonts w:ascii="Arial" w:eastAsia="Times New Roman" w:hAnsi="Arial" w:cs="Arial"/>
+          <w:color w:val="4E443C"/>
+          <w:kern w:val="0"/>
+          <w:sz w:val="21"/>
+          <w:szCs w:val="21"/>
+          <w:lang w:eastAsia="pt-BR"/>
+          <w14:ligatures w14:val="none"/>
+        </w:rPr>
+        <w:t>at</w:t>
+      </w:r>
+      <w:proofErr w:type="spellEnd"/>
+      <w:r>
+        <w:rPr>
+          <w:rFonts w:ascii="Arial" w:eastAsia="Times New Roman" w:hAnsi="Arial" w:cs="Arial"/>
+          <w:color w:val="4E443C"/>
+          <w:kern w:val="0"/>
+          <w:sz w:val="21"/>
+          <w:szCs w:val="21"/>
+          <w:lang w:eastAsia="pt-BR"/>
+          <w14:ligatures w14:val="none"/>
+        </w:rPr>
+        <w:t xml:space="preserve"> &lt;</w:t>
+      </w:r>
+      <w:proofErr w:type="spellStart"/>
+      <w:r>
+        <w:rPr>
+          <w:rFonts w:ascii="Arial" w:eastAsia="Times New Roman" w:hAnsi="Arial" w:cs="Arial"/>
+          <w:color w:val="4E443C"/>
+          <w:kern w:val="0"/>
+          <w:sz w:val="21"/>
+          <w:szCs w:val="21"/>
+          <w:lang w:eastAsia="pt-BR"/>
+          <w14:ligatures w14:val="none"/>
+        </w:rPr>
+        <w:t>object</w:t>
+      </w:r>
+      <w:proofErr w:type="spellEnd"/>
+      <w:r>
+        <w:rPr>
+          <w:rFonts w:ascii="Arial" w:eastAsia="Times New Roman" w:hAnsi="Arial" w:cs="Arial"/>
+          <w:color w:val="4E443C"/>
+          <w:kern w:val="0"/>
+          <w:sz w:val="21"/>
+          <w:szCs w:val="21"/>
+          <w:lang w:eastAsia="pt-BR"/>
+          <w14:ligatures w14:val="none"/>
+        </w:rPr>
+        <w:t>&gt;] [--</w:t>
+      </w:r>
+      <w:proofErr w:type="spellStart"/>
+      <w:r>
+        <w:rPr>
+          <w:rFonts w:ascii="Arial" w:eastAsia="Times New Roman" w:hAnsi="Arial" w:cs="Arial"/>
+          <w:color w:val="4E443C"/>
+          <w:kern w:val="0"/>
+          <w:sz w:val="21"/>
+          <w:szCs w:val="21"/>
+          <w:lang w:eastAsia="pt-BR"/>
+          <w14:ligatures w14:val="none"/>
+        </w:rPr>
+        <w:t>format</w:t>
+      </w:r>
+      <w:proofErr w:type="spellEnd"/>
+      <w:r>
+        <w:rPr>
+          <w:rFonts w:ascii="Arial" w:eastAsia="Times New Roman" w:hAnsi="Arial" w:cs="Arial"/>
+          <w:color w:val="4E443C"/>
+          <w:kern w:val="0"/>
+          <w:sz w:val="21"/>
+          <w:szCs w:val="21"/>
+          <w:lang w:eastAsia="pt-BR"/>
+          <w14:ligatures w14:val="none"/>
+        </w:rPr>
+        <w:t>=&lt;</w:t>
+      </w:r>
+      <w:proofErr w:type="spellStart"/>
+      <w:r>
+        <w:rPr>
+          <w:rFonts w:ascii="Arial" w:eastAsia="Times New Roman" w:hAnsi="Arial" w:cs="Arial"/>
+          <w:color w:val="4E443C"/>
+          <w:kern w:val="0"/>
+          <w:sz w:val="21"/>
+          <w:szCs w:val="21"/>
+          <w:lang w:eastAsia="pt-BR"/>
+          <w14:ligatures w14:val="none"/>
+        </w:rPr>
+        <w:t>format</w:t>
+      </w:r>
+      <w:proofErr w:type="spellEnd"/>
+      <w:r>
+        <w:rPr>
+          <w:rFonts w:ascii="Arial" w:eastAsia="Times New Roman" w:hAnsi="Arial" w:cs="Arial"/>
+          <w:color w:val="4E443C"/>
+          <w:kern w:val="0"/>
+          <w:sz w:val="21"/>
+          <w:szCs w:val="21"/>
+          <w:lang w:eastAsia="pt-BR"/>
+          <w14:ligatures w14:val="none"/>
+        </w:rPr>
+        <w:t>&gt;]</w:t>
+      </w:r>
+    </w:p>
+    <w:p>
+      <w:pPr>
+        <w:pBdr>
+          <w:top w:val="single" w:sz="6" w:space="12" w:color="EFEEE6"/>
+          <w:left w:val="single" w:sz="6" w:space="12" w:color="EFEEE6"/>
+          <w:bottom w:val="single" w:sz="6" w:space="12" w:color="EFEEE6"/>
+          <w:right w:val="single" w:sz="6" w:space="12" w:color="EFEEE6"/>
+        </w:pBdr>
+        <w:shd w:val="clear" w:color="auto" w:fill="E8E7DD"/>
+        <w:tabs>
+          <w:tab w:val="left" w:pos="916"/>
+          <w:tab w:val="left" w:pos="1832"/>
+          <w:tab w:val="left" w:pos="2748"/>
+          <w:tab w:val="left" w:pos="3664"/>
+          <w:tab w:val="left" w:pos="4580"/>
+          <w:tab w:val="left" w:pos="5496"/>
+          <w:tab w:val="left" w:pos="6412"/>
+          <w:tab w:val="left" w:pos="7328"/>
+          <w:tab w:val="left" w:pos="8244"/>
+          <w:tab w:val="left" w:pos="9160"/>
+          <w:tab w:val="left" w:pos="10076"/>
+          <w:tab w:val="left" w:pos="10992"/>
+          <w:tab w:val="left" w:pos="11908"/>
+          <w:tab w:val="left" w:pos="12824"/>
+          <w:tab w:val="left" w:pos="13740"/>
+          <w:tab w:val="left" w:pos="14656"/>
+        </w:tabs>
+        <w:spacing w:after="240" w:line="270" w:lineRule="atLeast"/>
+        <w:rPr>
+          <w:rFonts w:ascii="Arial" w:eastAsia="Times New Roman" w:hAnsi="Arial" w:cs="Arial"/>
+          <w:color w:val="4E443C"/>
+          <w:kern w:val="0"/>
+          <w:sz w:val="21"/>
+          <w:szCs w:val="21"/>
+          <w:lang w:eastAsia="pt-BR"/>
+          <w14:ligatures w14:val="none"/>
+        </w:rPr>
+      </w:pPr>
+      <w:r>
+        <w:rPr>
+          <w:rFonts w:ascii="Arial" w:eastAsia="Times New Roman" w:hAnsi="Arial" w:cs="Arial"/>
+          <w:color w:val="4E443C"/>
+          <w:kern w:val="0"/>
+          <w:sz w:val="21"/>
+          <w:szCs w:val="21"/>
+          <w:lang w:eastAsia="pt-BR"/>
+          <w14:ligatures w14:val="none"/>
+        </w:rPr>
+        <w:tab/>
+      </w:r>
+      <w:proofErr w:type="gramStart"/>
+      <w:r>
+        <w:rPr>
+          <w:rFonts w:ascii="Arial" w:eastAsia="Times New Roman" w:hAnsi="Arial" w:cs="Arial"/>
+          <w:color w:val="4E443C"/>
+          <w:kern w:val="0"/>
+          <w:sz w:val="21"/>
+          <w:szCs w:val="21"/>
+          <w:lang w:eastAsia="pt-BR"/>
+          <w14:ligatures w14:val="none"/>
+        </w:rPr>
+        <w:t>[(</w:t>
+      </w:r>
+      <w:proofErr w:type="gramEnd"/>
+      <w:r>
+        <w:rPr>
+          <w:rFonts w:ascii="Arial" w:eastAsia="Times New Roman" w:hAnsi="Arial" w:cs="Arial"/>
+          <w:color w:val="4E443C"/>
+          <w:kern w:val="0"/>
+          <w:sz w:val="21"/>
+          <w:szCs w:val="21"/>
+          <w:lang w:eastAsia="pt-BR"/>
+          <w14:ligatures w14:val="none"/>
+        </w:rPr>
+        <w:t>-r | --</w:t>
+      </w:r>
+      <w:proofErr w:type="spellStart"/>
+      <w:r>
+        <w:rPr>
+          <w:rFonts w:ascii="Arial" w:eastAsia="Times New Roman" w:hAnsi="Arial" w:cs="Arial"/>
+          <w:color w:val="4E443C"/>
+          <w:kern w:val="0"/>
+          <w:sz w:val="21"/>
+          <w:szCs w:val="21"/>
+          <w:lang w:eastAsia="pt-BR"/>
+          <w14:ligatures w14:val="none"/>
+        </w:rPr>
+        <w:t>remotes</w:t>
+      </w:r>
+      <w:proofErr w:type="spellEnd"/>
+      <w:r>
+        <w:rPr>
+          <w:rFonts w:ascii="Arial" w:eastAsia="Times New Roman" w:hAnsi="Arial" w:cs="Arial"/>
+          <w:color w:val="4E443C"/>
+          <w:kern w:val="0"/>
+          <w:sz w:val="21"/>
+          <w:szCs w:val="21"/>
+          <w:lang w:eastAsia="pt-BR"/>
+          <w14:ligatures w14:val="none"/>
+        </w:rPr>
+        <w:t>) | (-a | --todos)]</w:t>
+      </w:r>
+    </w:p>
+    <w:p>
+      <w:pPr>
+        <w:pBdr>
+          <w:top w:val="single" w:sz="6" w:space="12" w:color="EFEEE6"/>
+          <w:left w:val="single" w:sz="6" w:space="12" w:color="EFEEE6"/>
+          <w:bottom w:val="single" w:sz="6" w:space="12" w:color="EFEEE6"/>
+          <w:right w:val="single" w:sz="6" w:space="12" w:color="EFEEE6"/>
+        </w:pBdr>
+        <w:shd w:val="clear" w:color="auto" w:fill="E8E7DD"/>
+        <w:tabs>
+          <w:tab w:val="left" w:pos="916"/>
+          <w:tab w:val="left" w:pos="1832"/>
+          <w:tab w:val="left" w:pos="2748"/>
+          <w:tab w:val="left" w:pos="3664"/>
+          <w:tab w:val="left" w:pos="4580"/>
+          <w:tab w:val="left" w:pos="5496"/>
+          <w:tab w:val="left" w:pos="6412"/>
+          <w:tab w:val="left" w:pos="7328"/>
+          <w:tab w:val="left" w:pos="8244"/>
+          <w:tab w:val="left" w:pos="9160"/>
+          <w:tab w:val="left" w:pos="10076"/>
+          <w:tab w:val="left" w:pos="10992"/>
+          <w:tab w:val="left" w:pos="11908"/>
+          <w:tab w:val="left" w:pos="12824"/>
+          <w:tab w:val="left" w:pos="13740"/>
+          <w:tab w:val="left" w:pos="14656"/>
+        </w:tabs>
+        <w:spacing w:after="240" w:line="270" w:lineRule="atLeast"/>
+        <w:rPr>
+          <w:rFonts w:ascii="Arial" w:eastAsia="Times New Roman" w:hAnsi="Arial" w:cs="Arial"/>
+          <w:color w:val="4E443C"/>
+          <w:kern w:val="0"/>
+          <w:sz w:val="21"/>
+          <w:szCs w:val="21"/>
+          <w:lang w:eastAsia="pt-BR"/>
+          <w14:ligatures w14:val="none"/>
+        </w:rPr>
+      </w:pPr>
+      <w:r>
+        <w:rPr>
+          <w:rFonts w:ascii="Arial" w:eastAsia="Times New Roman" w:hAnsi="Arial" w:cs="Arial"/>
+          <w:color w:val="4E443C"/>
+          <w:kern w:val="0"/>
+          <w:sz w:val="21"/>
+          <w:szCs w:val="21"/>
+          <w:lang w:eastAsia="pt-BR"/>
+          <w14:ligatures w14:val="none"/>
+        </w:rPr>
+        <w:tab/>
+        <w:t>[--</w:t>
+      </w:r>
+      <w:proofErr w:type="spellStart"/>
+      <w:r>
+        <w:rPr>
+          <w:rFonts w:ascii="Arial" w:eastAsia="Times New Roman" w:hAnsi="Arial" w:cs="Arial"/>
+          <w:color w:val="4E443C"/>
+          <w:kern w:val="0"/>
+          <w:sz w:val="21"/>
+          <w:szCs w:val="21"/>
+          <w:lang w:eastAsia="pt-BR"/>
+          <w14:ligatures w14:val="none"/>
+        </w:rPr>
+        <w:t>list</w:t>
+      </w:r>
+      <w:proofErr w:type="spellEnd"/>
+      <w:r>
+        <w:rPr>
+          <w:rFonts w:ascii="Arial" w:eastAsia="Times New Roman" w:hAnsi="Arial" w:cs="Arial"/>
+          <w:color w:val="4E443C"/>
+          <w:kern w:val="0"/>
+          <w:sz w:val="21"/>
+          <w:szCs w:val="21"/>
+          <w:lang w:eastAsia="pt-BR"/>
+          <w14:ligatures w14:val="none"/>
+        </w:rPr>
+        <w:t>] [&lt;padrão&gt;…​]</w:t>
+      </w:r>
+    </w:p>
+    <w:p>
+      <w:pPr>
+        <w:pBdr>
+          <w:top w:val="single" w:sz="6" w:space="12" w:color="EFEEE6"/>
+          <w:left w:val="single" w:sz="6" w:space="12" w:color="EFEEE6"/>
+          <w:bottom w:val="single" w:sz="6" w:space="12" w:color="EFEEE6"/>
+          <w:right w:val="single" w:sz="6" w:space="12" w:color="EFEEE6"/>
+        </w:pBdr>
+        <w:shd w:val="clear" w:color="auto" w:fill="E8E7DD"/>
+        <w:tabs>
+          <w:tab w:val="left" w:pos="916"/>
+          <w:tab w:val="left" w:pos="1832"/>
+          <w:tab w:val="left" w:pos="2748"/>
+          <w:tab w:val="left" w:pos="3664"/>
+          <w:tab w:val="left" w:pos="4580"/>
+          <w:tab w:val="left" w:pos="5496"/>
+          <w:tab w:val="left" w:pos="6412"/>
+          <w:tab w:val="left" w:pos="7328"/>
+          <w:tab w:val="left" w:pos="8244"/>
+          <w:tab w:val="left" w:pos="9160"/>
+          <w:tab w:val="left" w:pos="10076"/>
+          <w:tab w:val="left" w:pos="10992"/>
+          <w:tab w:val="left" w:pos="11908"/>
+          <w:tab w:val="left" w:pos="12824"/>
+          <w:tab w:val="left" w:pos="13740"/>
+          <w:tab w:val="left" w:pos="14656"/>
+        </w:tabs>
+        <w:spacing w:after="240" w:line="270" w:lineRule="atLeast"/>
+        <w:rPr>
+          <w:rFonts w:ascii="Arial" w:eastAsia="Times New Roman" w:hAnsi="Arial" w:cs="Arial"/>
+          <w:color w:val="4E443C"/>
+          <w:kern w:val="0"/>
+          <w:sz w:val="21"/>
+          <w:szCs w:val="21"/>
+          <w:lang w:eastAsia="pt-BR"/>
+          <w14:ligatures w14:val="none"/>
+        </w:rPr>
+      </w:pPr>
+      <w:proofErr w:type="spellStart"/>
+      <w:proofErr w:type="gramStart"/>
+      <w:r>
+        <w:rPr>
+          <w:rFonts w:ascii="Arial" w:eastAsia="Times New Roman" w:hAnsi="Arial" w:cs="Arial"/>
+          <w:b/>
+          <w:bCs/>
+          <w:color w:val="4E443C"/>
+          <w:kern w:val="0"/>
+          <w:sz w:val="21"/>
+          <w:szCs w:val="21"/>
+          <w:lang w:eastAsia="pt-BR"/>
+          <w14:ligatures w14:val="none"/>
+        </w:rPr>
+        <w:t>git</w:t>
+      </w:r>
+      <w:proofErr w:type="spellEnd"/>
+      <w:proofErr w:type="gramEnd"/>
+      <w:r>
+        <w:rPr>
+          <w:rFonts w:ascii="Arial" w:eastAsia="Times New Roman" w:hAnsi="Arial" w:cs="Arial"/>
+          <w:b/>
+          <w:bCs/>
+          <w:color w:val="4E443C"/>
+          <w:kern w:val="0"/>
+          <w:sz w:val="21"/>
+          <w:szCs w:val="21"/>
+          <w:lang w:eastAsia="pt-BR"/>
+          <w14:ligatures w14:val="none"/>
+        </w:rPr>
+        <w:t xml:space="preserve"> </w:t>
+      </w:r>
+      <w:proofErr w:type="spellStart"/>
+      <w:r>
+        <w:rPr>
+          <w:rFonts w:ascii="Arial" w:eastAsia="Times New Roman" w:hAnsi="Arial" w:cs="Arial"/>
+          <w:b/>
+          <w:bCs/>
+          <w:color w:val="4E443C"/>
+          <w:kern w:val="0"/>
+          <w:sz w:val="21"/>
+          <w:szCs w:val="21"/>
+          <w:lang w:eastAsia="pt-BR"/>
+          <w14:ligatures w14:val="none"/>
+        </w:rPr>
+        <w:t>branch</w:t>
+      </w:r>
+      <w:proofErr w:type="spellEnd"/>
+      <w:r>
+        <w:rPr>
+          <w:rFonts w:ascii="Arial" w:eastAsia="Times New Roman" w:hAnsi="Arial" w:cs="Arial"/>
+          <w:color w:val="4E443C"/>
+          <w:kern w:val="0"/>
+          <w:sz w:val="21"/>
+          <w:szCs w:val="21"/>
+          <w:lang w:eastAsia="pt-BR"/>
+          <w14:ligatures w14:val="none"/>
+        </w:rPr>
+        <w:t xml:space="preserve"> [--</w:t>
+      </w:r>
+      <w:proofErr w:type="spellStart"/>
+      <w:r>
+        <w:rPr>
+          <w:rFonts w:ascii="Arial" w:eastAsia="Times New Roman" w:hAnsi="Arial" w:cs="Arial"/>
+          <w:color w:val="4E443C"/>
+          <w:kern w:val="0"/>
+          <w:sz w:val="21"/>
+          <w:szCs w:val="21"/>
+          <w:lang w:eastAsia="pt-BR"/>
+          <w14:ligatures w14:val="none"/>
+        </w:rPr>
+        <w:t>track</w:t>
+      </w:r>
+      <w:proofErr w:type="spellEnd"/>
+      <w:r>
+        <w:rPr>
+          <w:rFonts w:ascii="Arial" w:eastAsia="Times New Roman" w:hAnsi="Arial" w:cs="Arial"/>
+          <w:color w:val="4E443C"/>
+          <w:kern w:val="0"/>
+          <w:sz w:val="21"/>
+          <w:szCs w:val="21"/>
+          <w:lang w:eastAsia="pt-BR"/>
+          <w14:ligatures w14:val="none"/>
+        </w:rPr>
+        <w:t>[=(</w:t>
+      </w:r>
+      <w:proofErr w:type="spellStart"/>
+      <w:r>
+        <w:rPr>
+          <w:rFonts w:ascii="Arial" w:eastAsia="Times New Roman" w:hAnsi="Arial" w:cs="Arial"/>
+          <w:color w:val="4E443C"/>
+          <w:kern w:val="0"/>
+          <w:sz w:val="21"/>
+          <w:szCs w:val="21"/>
+          <w:lang w:eastAsia="pt-BR"/>
+          <w14:ligatures w14:val="none"/>
+        </w:rPr>
+        <w:t>direct|herdar</w:t>
+      </w:r>
+      <w:proofErr w:type="spellEnd"/>
+      <w:r>
+        <w:rPr>
+          <w:rFonts w:ascii="Arial" w:eastAsia="Times New Roman" w:hAnsi="Arial" w:cs="Arial"/>
+          <w:color w:val="4E443C"/>
+          <w:kern w:val="0"/>
+          <w:sz w:val="21"/>
+          <w:szCs w:val="21"/>
+          <w:lang w:eastAsia="pt-BR"/>
+          <w14:ligatures w14:val="none"/>
+        </w:rPr>
+        <w:t>)] | --no-</w:t>
+      </w:r>
+      <w:proofErr w:type="spellStart"/>
+      <w:r>
+        <w:rPr>
+          <w:rFonts w:ascii="Arial" w:eastAsia="Times New Roman" w:hAnsi="Arial" w:cs="Arial"/>
+          <w:color w:val="4E443C"/>
+          <w:kern w:val="0"/>
+          <w:sz w:val="21"/>
+          <w:szCs w:val="21"/>
+          <w:lang w:eastAsia="pt-BR"/>
+          <w14:ligatures w14:val="none"/>
+        </w:rPr>
+        <w:t>track</w:t>
+      </w:r>
+      <w:proofErr w:type="spellEnd"/>
+      <w:r>
+        <w:rPr>
+          <w:rFonts w:ascii="Arial" w:eastAsia="Times New Roman" w:hAnsi="Arial" w:cs="Arial"/>
+          <w:color w:val="4E443C"/>
+          <w:kern w:val="0"/>
+          <w:sz w:val="21"/>
+          <w:szCs w:val="21"/>
+          <w:lang w:eastAsia="pt-BR"/>
+          <w14:ligatures w14:val="none"/>
+        </w:rPr>
+        <w:t>] [-f]</w:t>
+      </w:r>
+    </w:p>
+    <w:p>
+      <w:pPr>
+        <w:pBdr>
+          <w:top w:val="single" w:sz="6" w:space="12" w:color="EFEEE6"/>
+          <w:left w:val="single" w:sz="6" w:space="12" w:color="EFEEE6"/>
+          <w:bottom w:val="single" w:sz="6" w:space="12" w:color="EFEEE6"/>
+          <w:right w:val="single" w:sz="6" w:space="12" w:color="EFEEE6"/>
+        </w:pBdr>
+        <w:shd w:val="clear" w:color="auto" w:fill="E8E7DD"/>
+        <w:tabs>
+          <w:tab w:val="left" w:pos="916"/>
+          <w:tab w:val="left" w:pos="1832"/>
+          <w:tab w:val="left" w:pos="2748"/>
+          <w:tab w:val="left" w:pos="3664"/>
+          <w:tab w:val="left" w:pos="4580"/>
+          <w:tab w:val="left" w:pos="5496"/>
+          <w:tab w:val="left" w:pos="6412"/>
+          <w:tab w:val="left" w:pos="7328"/>
+          <w:tab w:val="left" w:pos="8244"/>
+          <w:tab w:val="left" w:pos="9160"/>
+          <w:tab w:val="left" w:pos="10076"/>
+          <w:tab w:val="left" w:pos="10992"/>
+          <w:tab w:val="left" w:pos="11908"/>
+          <w:tab w:val="left" w:pos="12824"/>
+          <w:tab w:val="left" w:pos="13740"/>
+          <w:tab w:val="left" w:pos="14656"/>
+        </w:tabs>
+        <w:spacing w:after="240" w:line="270" w:lineRule="atLeast"/>
+        <w:rPr>
+          <w:rFonts w:ascii="Arial" w:eastAsia="Times New Roman" w:hAnsi="Arial" w:cs="Arial"/>
+          <w:color w:val="4E443C"/>
+          <w:kern w:val="0"/>
+          <w:sz w:val="21"/>
+          <w:szCs w:val="21"/>
+          <w:lang w:eastAsia="pt-BR"/>
+          <w14:ligatures w14:val="none"/>
+        </w:rPr>
+      </w:pPr>
+      <w:r>
+        <w:rPr>
+          <w:rFonts w:ascii="Arial" w:eastAsia="Times New Roman" w:hAnsi="Arial" w:cs="Arial"/>
+          <w:color w:val="4E443C"/>
+          <w:kern w:val="0"/>
+          <w:sz w:val="21"/>
+          <w:szCs w:val="21"/>
+          <w:lang w:eastAsia="pt-BR"/>
+          <w14:ligatures w14:val="none"/>
+        </w:rPr>
+        <w:tab/>
+        <w:t>[--recurse-</w:t>
+      </w:r>
+      <w:proofErr w:type="spellStart"/>
+      <w:r>
+        <w:rPr>
+          <w:rFonts w:ascii="Arial" w:eastAsia="Times New Roman" w:hAnsi="Arial" w:cs="Arial"/>
+          <w:color w:val="4E443C"/>
+          <w:kern w:val="0"/>
+          <w:sz w:val="21"/>
+          <w:szCs w:val="21"/>
+          <w:lang w:eastAsia="pt-BR"/>
+          <w14:ligatures w14:val="none"/>
+        </w:rPr>
+        <w:t>submodules</w:t>
+      </w:r>
+      <w:proofErr w:type="spellEnd"/>
+      <w:r>
+        <w:rPr>
+          <w:rFonts w:ascii="Arial" w:eastAsia="Times New Roman" w:hAnsi="Arial" w:cs="Arial"/>
+          <w:color w:val="4E443C"/>
+          <w:kern w:val="0"/>
+          <w:sz w:val="21"/>
+          <w:szCs w:val="21"/>
+          <w:lang w:eastAsia="pt-BR"/>
+          <w14:ligatures w14:val="none"/>
+        </w:rPr>
+        <w:t>] &lt;</w:t>
+      </w:r>
+      <w:proofErr w:type="spellStart"/>
+      <w:r>
+        <w:rPr>
+          <w:rFonts w:ascii="Arial" w:eastAsia="Times New Roman" w:hAnsi="Arial" w:cs="Arial"/>
+          <w:color w:val="4E443C"/>
+          <w:kern w:val="0"/>
+          <w:sz w:val="21"/>
+          <w:szCs w:val="21"/>
+          <w:lang w:eastAsia="pt-BR"/>
+          <w14:ligatures w14:val="none"/>
+        </w:rPr>
+        <w:t>branchname</w:t>
+      </w:r>
+      <w:proofErr w:type="spellEnd"/>
+      <w:r>
+        <w:rPr>
+          <w:rFonts w:ascii="Arial" w:eastAsia="Times New Roman" w:hAnsi="Arial" w:cs="Arial"/>
+          <w:color w:val="4E443C"/>
+          <w:kern w:val="0"/>
+          <w:sz w:val="21"/>
+          <w:szCs w:val="21"/>
+          <w:lang w:eastAsia="pt-BR"/>
+          <w14:ligatures w14:val="none"/>
+        </w:rPr>
+        <w:t>&gt; [&lt;start-point&gt;]</w:t>
+      </w:r>
+    </w:p>
+    <w:p>
+      <w:pPr>
+        <w:pBdr>
+          <w:top w:val="single" w:sz="6" w:space="12" w:color="EFEEE6"/>
+          <w:left w:val="single" w:sz="6" w:space="12" w:color="EFEEE6"/>
+          <w:bottom w:val="single" w:sz="6" w:space="12" w:color="EFEEE6"/>
+          <w:right w:val="single" w:sz="6" w:space="12" w:color="EFEEE6"/>
+        </w:pBdr>
+        <w:shd w:val="clear" w:color="auto" w:fill="E8E7DD"/>
+        <w:tabs>
+          <w:tab w:val="left" w:pos="916"/>
+          <w:tab w:val="left" w:pos="1832"/>
+          <w:tab w:val="left" w:pos="2748"/>
+          <w:tab w:val="left" w:pos="3664"/>
+          <w:tab w:val="left" w:pos="4580"/>
+          <w:tab w:val="left" w:pos="5496"/>
+          <w:tab w:val="left" w:pos="6412"/>
+          <w:tab w:val="left" w:pos="7328"/>
+          <w:tab w:val="left" w:pos="8244"/>
+          <w:tab w:val="left" w:pos="9160"/>
+          <w:tab w:val="left" w:pos="10076"/>
+          <w:tab w:val="left" w:pos="10992"/>
+          <w:tab w:val="left" w:pos="11908"/>
+          <w:tab w:val="left" w:pos="12824"/>
+          <w:tab w:val="left" w:pos="13740"/>
+          <w:tab w:val="left" w:pos="14656"/>
+        </w:tabs>
+        <w:spacing w:after="240" w:line="270" w:lineRule="atLeast"/>
+        <w:rPr>
+          <w:rFonts w:ascii="Arial" w:eastAsia="Times New Roman" w:hAnsi="Arial" w:cs="Arial"/>
+          <w:color w:val="4E443C"/>
+          <w:kern w:val="0"/>
+          <w:sz w:val="21"/>
+          <w:szCs w:val="21"/>
+          <w:lang w:eastAsia="pt-BR"/>
+          <w14:ligatures w14:val="none"/>
+        </w:rPr>
+      </w:pPr>
+      <w:proofErr w:type="spellStart"/>
+      <w:proofErr w:type="gramStart"/>
+      <w:r>
+        <w:rPr>
+          <w:rFonts w:ascii="Arial" w:eastAsia="Times New Roman" w:hAnsi="Arial" w:cs="Arial"/>
+          <w:b/>
+          <w:bCs/>
+          <w:color w:val="4E443C"/>
+          <w:kern w:val="0"/>
+          <w:sz w:val="21"/>
+          <w:szCs w:val="21"/>
+          <w:lang w:eastAsia="pt-BR"/>
+          <w14:ligatures w14:val="none"/>
+        </w:rPr>
+        <w:t>git</w:t>
+      </w:r>
+      <w:proofErr w:type="spellEnd"/>
+      <w:proofErr w:type="gramEnd"/>
+      <w:r>
+        <w:rPr>
+          <w:rFonts w:ascii="Arial" w:eastAsia="Times New Roman" w:hAnsi="Arial" w:cs="Arial"/>
+          <w:b/>
+          <w:bCs/>
+          <w:color w:val="4E443C"/>
+          <w:kern w:val="0"/>
+          <w:sz w:val="21"/>
+          <w:szCs w:val="21"/>
+          <w:lang w:eastAsia="pt-BR"/>
+          <w14:ligatures w14:val="none"/>
+        </w:rPr>
+        <w:t xml:space="preserve"> </w:t>
+      </w:r>
+      <w:proofErr w:type="spellStart"/>
+      <w:r>
+        <w:rPr>
+          <w:rFonts w:ascii="Arial" w:eastAsia="Times New Roman" w:hAnsi="Arial" w:cs="Arial"/>
+          <w:b/>
+          <w:bCs/>
+          <w:color w:val="4E443C"/>
+          <w:kern w:val="0"/>
+          <w:sz w:val="21"/>
+          <w:szCs w:val="21"/>
+          <w:lang w:eastAsia="pt-BR"/>
+          <w14:ligatures w14:val="none"/>
+        </w:rPr>
+        <w:t>branch</w:t>
+      </w:r>
+      <w:proofErr w:type="spellEnd"/>
+      <w:r>
+        <w:rPr>
+          <w:rFonts w:ascii="Arial" w:eastAsia="Times New Roman" w:hAnsi="Arial" w:cs="Arial"/>
+          <w:color w:val="4E443C"/>
+          <w:kern w:val="0"/>
+          <w:sz w:val="21"/>
+          <w:szCs w:val="21"/>
+          <w:lang w:eastAsia="pt-BR"/>
+          <w14:ligatures w14:val="none"/>
+        </w:rPr>
+        <w:t xml:space="preserve"> (--</w:t>
+      </w:r>
+      <w:proofErr w:type="spellStart"/>
+      <w:r>
+        <w:rPr>
+          <w:rFonts w:ascii="Arial" w:eastAsia="Times New Roman" w:hAnsi="Arial" w:cs="Arial"/>
+          <w:color w:val="4E443C"/>
+          <w:kern w:val="0"/>
+          <w:sz w:val="21"/>
+          <w:szCs w:val="21"/>
+          <w:lang w:eastAsia="pt-BR"/>
+          <w14:ligatures w14:val="none"/>
+        </w:rPr>
+        <w:t>set-upstream-to</w:t>
+      </w:r>
+      <w:proofErr w:type="spellEnd"/>
+      <w:r>
+        <w:rPr>
+          <w:rFonts w:ascii="Arial" w:eastAsia="Times New Roman" w:hAnsi="Arial" w:cs="Arial"/>
+          <w:color w:val="4E443C"/>
+          <w:kern w:val="0"/>
+          <w:sz w:val="21"/>
+          <w:szCs w:val="21"/>
+          <w:lang w:eastAsia="pt-BR"/>
+          <w14:ligatures w14:val="none"/>
+        </w:rPr>
+        <w:t>=&lt;</w:t>
+      </w:r>
+      <w:proofErr w:type="spellStart"/>
+      <w:r>
+        <w:rPr>
+          <w:rFonts w:ascii="Arial" w:eastAsia="Times New Roman" w:hAnsi="Arial" w:cs="Arial"/>
+          <w:color w:val="4E443C"/>
+          <w:kern w:val="0"/>
+          <w:sz w:val="21"/>
+          <w:szCs w:val="21"/>
+          <w:lang w:eastAsia="pt-BR"/>
+          <w14:ligatures w14:val="none"/>
+        </w:rPr>
+        <w:t>upstream</w:t>
+      </w:r>
+      <w:proofErr w:type="spellEnd"/>
+      <w:r>
+        <w:rPr>
+          <w:rFonts w:ascii="Arial" w:eastAsia="Times New Roman" w:hAnsi="Arial" w:cs="Arial"/>
+          <w:color w:val="4E443C"/>
+          <w:kern w:val="0"/>
+          <w:sz w:val="21"/>
+          <w:szCs w:val="21"/>
+          <w:lang w:eastAsia="pt-BR"/>
+          <w14:ligatures w14:val="none"/>
+        </w:rPr>
+        <w:t>&gt; | -u &lt;</w:t>
+      </w:r>
+      <w:proofErr w:type="spellStart"/>
+      <w:r>
+        <w:rPr>
+          <w:rFonts w:ascii="Arial" w:eastAsia="Times New Roman" w:hAnsi="Arial" w:cs="Arial"/>
+          <w:color w:val="4E443C"/>
+          <w:kern w:val="0"/>
+          <w:sz w:val="21"/>
+          <w:szCs w:val="21"/>
+          <w:lang w:eastAsia="pt-BR"/>
+          <w14:ligatures w14:val="none"/>
+        </w:rPr>
+        <w:t>upstream</w:t>
+      </w:r>
+      <w:proofErr w:type="spellEnd"/>
+      <w:r>
+        <w:rPr>
+          <w:rFonts w:ascii="Arial" w:eastAsia="Times New Roman" w:hAnsi="Arial" w:cs="Arial"/>
+          <w:color w:val="4E443C"/>
+          <w:kern w:val="0"/>
+          <w:sz w:val="21"/>
+          <w:szCs w:val="21"/>
+          <w:lang w:eastAsia="pt-BR"/>
+          <w14:ligatures w14:val="none"/>
+        </w:rPr>
+        <w:t>&gt;) [&lt;</w:t>
+      </w:r>
+      <w:proofErr w:type="spellStart"/>
+      <w:r>
+        <w:rPr>
+          <w:rFonts w:ascii="Arial" w:eastAsia="Times New Roman" w:hAnsi="Arial" w:cs="Arial"/>
+          <w:color w:val="4E443C"/>
+          <w:kern w:val="0"/>
+          <w:sz w:val="21"/>
+          <w:szCs w:val="21"/>
+          <w:lang w:eastAsia="pt-BR"/>
+          <w14:ligatures w14:val="none"/>
+        </w:rPr>
+        <w:t>branchname</w:t>
+      </w:r>
+      <w:proofErr w:type="spellEnd"/>
+      <w:r>
+        <w:rPr>
+          <w:rFonts w:ascii="Arial" w:eastAsia="Times New Roman" w:hAnsi="Arial" w:cs="Arial"/>
+          <w:color w:val="4E443C"/>
+          <w:kern w:val="0"/>
+          <w:sz w:val="21"/>
+          <w:szCs w:val="21"/>
+          <w:lang w:eastAsia="pt-BR"/>
+          <w14:ligatures w14:val="none"/>
+        </w:rPr>
+        <w:t>&gt;]</w:t>
+      </w:r>
+    </w:p>
+    <w:p>
+      <w:pPr>
+        <w:pBdr>
+          <w:top w:val="single" w:sz="6" w:space="12" w:color="EFEEE6"/>
+          <w:left w:val="single" w:sz="6" w:space="12" w:color="EFEEE6"/>
+          <w:bottom w:val="single" w:sz="6" w:space="12" w:color="EFEEE6"/>
+          <w:right w:val="single" w:sz="6" w:space="12" w:color="EFEEE6"/>
+        </w:pBdr>
+        <w:shd w:val="clear" w:color="auto" w:fill="E8E7DD"/>
+        <w:tabs>
+          <w:tab w:val="left" w:pos="916"/>
+          <w:tab w:val="left" w:pos="1832"/>
+          <w:tab w:val="left" w:pos="2748"/>
+          <w:tab w:val="left" w:pos="3664"/>
+          <w:tab w:val="left" w:pos="4580"/>
+          <w:tab w:val="left" w:pos="5496"/>
+          <w:tab w:val="left" w:pos="6412"/>
+          <w:tab w:val="left" w:pos="7328"/>
+          <w:tab w:val="left" w:pos="8244"/>
+          <w:tab w:val="left" w:pos="9160"/>
+          <w:tab w:val="left" w:pos="10076"/>
+          <w:tab w:val="left" w:pos="10992"/>
+          <w:tab w:val="left" w:pos="11908"/>
+          <w:tab w:val="left" w:pos="12824"/>
+          <w:tab w:val="left" w:pos="13740"/>
+          <w:tab w:val="left" w:pos="14656"/>
+        </w:tabs>
+        <w:spacing w:after="240" w:line="270" w:lineRule="atLeast"/>
+        <w:rPr>
+          <w:rFonts w:ascii="Arial" w:eastAsia="Times New Roman" w:hAnsi="Arial" w:cs="Arial"/>
+          <w:color w:val="4E443C"/>
+          <w:kern w:val="0"/>
+          <w:sz w:val="21"/>
+          <w:szCs w:val="21"/>
+          <w:lang w:eastAsia="pt-BR"/>
+          <w14:ligatures w14:val="none"/>
+        </w:rPr>
+      </w:pPr>
+      <w:r>
+        <w:rPr>
+          <w:rFonts w:ascii="Arial" w:eastAsia="Times New Roman" w:hAnsi="Arial" w:cs="Arial"/>
+          <w:color w:val="4E443C"/>
+          <w:kern w:val="0"/>
+          <w:sz w:val="21"/>
+          <w:szCs w:val="21"/>
+          <w:lang w:eastAsia="pt-BR"/>
+          <w14:ligatures w14:val="none"/>
+        </w:rPr>
+        <w:t xml:space="preserve"> </w:t>
+      </w:r>
+      <w:proofErr w:type="spellStart"/>
+      <w:proofErr w:type="gramStart"/>
+      <w:r>
+        <w:rPr>
+          <w:rFonts w:ascii="Arial" w:eastAsia="Times New Roman" w:hAnsi="Arial" w:cs="Arial"/>
+          <w:b/>
+          <w:bCs/>
+          <w:color w:val="4E443C"/>
+          <w:kern w:val="0"/>
+          <w:sz w:val="21"/>
+          <w:szCs w:val="21"/>
+          <w:lang w:eastAsia="pt-BR"/>
+          <w14:ligatures w14:val="none"/>
+        </w:rPr>
+        <w:t>git</w:t>
+      </w:r>
+      <w:proofErr w:type="spellEnd"/>
+      <w:proofErr w:type="gramEnd"/>
+      <w:r>
+        <w:rPr>
+          <w:rFonts w:ascii="Arial" w:eastAsia="Times New Roman" w:hAnsi="Arial" w:cs="Arial"/>
+          <w:b/>
+          <w:bCs/>
+          <w:color w:val="4E443C"/>
+          <w:kern w:val="0"/>
+          <w:sz w:val="21"/>
+          <w:szCs w:val="21"/>
+          <w:lang w:eastAsia="pt-BR"/>
+          <w14:ligatures w14:val="none"/>
+        </w:rPr>
+        <w:t xml:space="preserve"> </w:t>
+      </w:r>
+      <w:proofErr w:type="spellStart"/>
+      <w:r>
+        <w:rPr>
+          <w:rFonts w:ascii="Arial" w:eastAsia="Times New Roman" w:hAnsi="Arial" w:cs="Arial"/>
+          <w:b/>
+          <w:bCs/>
+          <w:color w:val="4E443C"/>
+          <w:kern w:val="0"/>
+          <w:sz w:val="21"/>
+          <w:szCs w:val="21"/>
+          <w:lang w:eastAsia="pt-BR"/>
+          <w14:ligatures w14:val="none"/>
+        </w:rPr>
+        <w:t>branch</w:t>
+      </w:r>
+      <w:proofErr w:type="spellEnd"/>
+      <w:r>
+        <w:rPr>
+          <w:rFonts w:ascii="Arial" w:eastAsia="Times New Roman" w:hAnsi="Arial" w:cs="Arial"/>
+          <w:color w:val="4E443C"/>
+          <w:kern w:val="0"/>
+          <w:sz w:val="21"/>
+          <w:szCs w:val="21"/>
+          <w:lang w:eastAsia="pt-BR"/>
+          <w14:ligatures w14:val="none"/>
+        </w:rPr>
+        <w:t xml:space="preserve"> --</w:t>
+      </w:r>
+      <w:proofErr w:type="spellStart"/>
+      <w:r>
+        <w:rPr>
+          <w:rFonts w:ascii="Arial" w:eastAsia="Times New Roman" w:hAnsi="Arial" w:cs="Arial"/>
+          <w:color w:val="4E443C"/>
+          <w:kern w:val="0"/>
+          <w:sz w:val="21"/>
+          <w:szCs w:val="21"/>
+          <w:lang w:eastAsia="pt-BR"/>
+          <w14:ligatures w14:val="none"/>
+        </w:rPr>
+        <w:t>unset-upstream</w:t>
+      </w:r>
+      <w:proofErr w:type="spellEnd"/>
+      <w:r>
+        <w:rPr>
+          <w:rFonts w:ascii="Arial" w:eastAsia="Times New Roman" w:hAnsi="Arial" w:cs="Arial"/>
+          <w:color w:val="4E443C"/>
+          <w:kern w:val="0"/>
+          <w:sz w:val="21"/>
+          <w:szCs w:val="21"/>
+          <w:lang w:eastAsia="pt-BR"/>
+          <w14:ligatures w14:val="none"/>
+        </w:rPr>
+        <w:t xml:space="preserve"> [&lt;</w:t>
+      </w:r>
+      <w:proofErr w:type="spellStart"/>
+      <w:r>
+        <w:rPr>
+          <w:rFonts w:ascii="Arial" w:eastAsia="Times New Roman" w:hAnsi="Arial" w:cs="Arial"/>
+          <w:color w:val="4E443C"/>
+          <w:kern w:val="0"/>
+          <w:sz w:val="21"/>
+          <w:szCs w:val="21"/>
+          <w:lang w:eastAsia="pt-BR"/>
+          <w14:ligatures w14:val="none"/>
+        </w:rPr>
+        <w:t>branchname</w:t>
+      </w:r>
+      <w:proofErr w:type="spellEnd"/>
+      <w:r>
+        <w:rPr>
+          <w:rFonts w:ascii="Arial" w:eastAsia="Times New Roman" w:hAnsi="Arial" w:cs="Arial"/>
+          <w:color w:val="4E443C"/>
+          <w:kern w:val="0"/>
+          <w:sz w:val="21"/>
+          <w:szCs w:val="21"/>
+          <w:lang w:eastAsia="pt-BR"/>
+          <w14:ligatures w14:val="none"/>
+        </w:rPr>
+        <w:t>&gt;]</w:t>
+      </w:r>
+    </w:p>
+    <w:p>
+      <w:pPr>
+        <w:pBdr>
+          <w:top w:val="single" w:sz="6" w:space="12" w:color="EFEEE6"/>
+          <w:left w:val="single" w:sz="6" w:space="12" w:color="EFEEE6"/>
+          <w:bottom w:val="single" w:sz="6" w:space="12" w:color="EFEEE6"/>
+          <w:right w:val="single" w:sz="6" w:space="12" w:color="EFEEE6"/>
+        </w:pBdr>
+        <w:shd w:val="clear" w:color="auto" w:fill="E8E7DD"/>
+        <w:tabs>
+          <w:tab w:val="left" w:pos="916"/>
+          <w:tab w:val="left" w:pos="1832"/>
+          <w:tab w:val="left" w:pos="2748"/>
+          <w:tab w:val="left" w:pos="3664"/>
+          <w:tab w:val="left" w:pos="4580"/>
+          <w:tab w:val="left" w:pos="5496"/>
+          <w:tab w:val="left" w:pos="6412"/>
+          <w:tab w:val="left" w:pos="7328"/>
+          <w:tab w:val="left" w:pos="8244"/>
+          <w:tab w:val="left" w:pos="9160"/>
+          <w:tab w:val="left" w:pos="10076"/>
+          <w:tab w:val="left" w:pos="10992"/>
+          <w:tab w:val="left" w:pos="11908"/>
+          <w:tab w:val="left" w:pos="12824"/>
+          <w:tab w:val="left" w:pos="13740"/>
+          <w:tab w:val="left" w:pos="14656"/>
+        </w:tabs>
+        <w:spacing w:after="240" w:line="270" w:lineRule="atLeast"/>
+        <w:rPr>
+          <w:rFonts w:ascii="Arial" w:eastAsia="Times New Roman" w:hAnsi="Arial" w:cs="Arial"/>
+          <w:color w:val="4E443C"/>
+          <w:kern w:val="0"/>
+          <w:sz w:val="21"/>
+          <w:szCs w:val="21"/>
+          <w:lang w:eastAsia="pt-BR"/>
+          <w14:ligatures w14:val="none"/>
+        </w:rPr>
+      </w:pPr>
+      <w:r>
+        <w:rPr>
+          <w:rFonts w:ascii="Arial" w:eastAsia="Times New Roman" w:hAnsi="Arial" w:cs="Arial"/>
+          <w:color w:val="4E443C"/>
+          <w:kern w:val="0"/>
+          <w:sz w:val="21"/>
+          <w:szCs w:val="21"/>
+          <w:lang w:eastAsia="pt-BR"/>
+          <w14:ligatures w14:val="none"/>
+        </w:rPr>
+        <w:t xml:space="preserve"> </w:t>
+      </w:r>
+      <w:proofErr w:type="spellStart"/>
+      <w:proofErr w:type="gramStart"/>
+      <w:r>
+        <w:rPr>
+          <w:rFonts w:ascii="Arial" w:eastAsia="Times New Roman" w:hAnsi="Arial" w:cs="Arial"/>
+          <w:b/>
+          <w:bCs/>
+          <w:color w:val="4E443C"/>
+          <w:kern w:val="0"/>
+          <w:sz w:val="21"/>
+          <w:szCs w:val="21"/>
+          <w:lang w:eastAsia="pt-BR"/>
+          <w14:ligatures w14:val="none"/>
+        </w:rPr>
+        <w:t>git</w:t>
+      </w:r>
+      <w:proofErr w:type="spellEnd"/>
+      <w:proofErr w:type="gramEnd"/>
+      <w:r>
+        <w:rPr>
+          <w:rFonts w:ascii="Arial" w:eastAsia="Times New Roman" w:hAnsi="Arial" w:cs="Arial"/>
+          <w:b/>
+          <w:bCs/>
+          <w:color w:val="4E443C"/>
+          <w:kern w:val="0"/>
+          <w:sz w:val="21"/>
+          <w:szCs w:val="21"/>
+          <w:lang w:eastAsia="pt-BR"/>
+          <w14:ligatures w14:val="none"/>
+        </w:rPr>
+        <w:t xml:space="preserve"> </w:t>
+      </w:r>
+      <w:proofErr w:type="spellStart"/>
+      <w:r>
+        <w:rPr>
+          <w:rFonts w:ascii="Arial" w:eastAsia="Times New Roman" w:hAnsi="Arial" w:cs="Arial"/>
+          <w:b/>
+          <w:bCs/>
+          <w:color w:val="4E443C"/>
+          <w:kern w:val="0"/>
+          <w:sz w:val="21"/>
+          <w:szCs w:val="21"/>
+          <w:lang w:eastAsia="pt-BR"/>
+          <w14:ligatures w14:val="none"/>
+        </w:rPr>
+        <w:t>branch</w:t>
+      </w:r>
+      <w:proofErr w:type="spellEnd"/>
+      <w:r>
+        <w:rPr>
+          <w:rFonts w:ascii="Arial" w:eastAsia="Times New Roman" w:hAnsi="Arial" w:cs="Arial"/>
+          <w:color w:val="4E443C"/>
+          <w:kern w:val="0"/>
+          <w:sz w:val="21"/>
+          <w:szCs w:val="21"/>
+          <w:lang w:eastAsia="pt-BR"/>
+          <w14:ligatures w14:val="none"/>
+        </w:rPr>
+        <w:t xml:space="preserve"> (-m | -M) [&lt;</w:t>
+      </w:r>
+      <w:proofErr w:type="spellStart"/>
+      <w:r>
+        <w:rPr>
+          <w:rFonts w:ascii="Arial" w:eastAsia="Times New Roman" w:hAnsi="Arial" w:cs="Arial"/>
+          <w:color w:val="4E443C"/>
+          <w:kern w:val="0"/>
+          <w:sz w:val="21"/>
+          <w:szCs w:val="21"/>
+          <w:lang w:eastAsia="pt-BR"/>
+          <w14:ligatures w14:val="none"/>
+        </w:rPr>
+        <w:t>oldbranch</w:t>
+      </w:r>
+      <w:proofErr w:type="spellEnd"/>
+      <w:r>
+        <w:rPr>
+          <w:rFonts w:ascii="Arial" w:eastAsia="Times New Roman" w:hAnsi="Arial" w:cs="Arial"/>
+          <w:color w:val="4E443C"/>
+          <w:kern w:val="0"/>
+          <w:sz w:val="21"/>
+          <w:szCs w:val="21"/>
+          <w:lang w:eastAsia="pt-BR"/>
+          <w14:ligatures w14:val="none"/>
+        </w:rPr>
+        <w:t xml:space="preserve"> &gt;] &lt;</w:t>
+      </w:r>
+      <w:proofErr w:type="spellStart"/>
+      <w:r>
+        <w:rPr>
+          <w:rFonts w:ascii="Arial" w:eastAsia="Times New Roman" w:hAnsi="Arial" w:cs="Arial"/>
+          <w:color w:val="4E443C"/>
+          <w:kern w:val="0"/>
+          <w:sz w:val="21"/>
+          <w:szCs w:val="21"/>
+          <w:lang w:eastAsia="pt-BR"/>
+          <w14:ligatures w14:val="none"/>
+        </w:rPr>
+        <w:t>newbranch</w:t>
+      </w:r>
+      <w:proofErr w:type="spellEnd"/>
+      <w:r>
+        <w:rPr>
+          <w:rFonts w:ascii="Arial" w:eastAsia="Times New Roman" w:hAnsi="Arial" w:cs="Arial"/>
+          <w:color w:val="4E443C"/>
+          <w:kern w:val="0"/>
+          <w:sz w:val="21"/>
+          <w:szCs w:val="21"/>
+          <w:lang w:eastAsia="pt-BR"/>
+          <w14:ligatures w14:val="none"/>
+        </w:rPr>
+        <w:t>&gt;</w:t>
+      </w:r>
+    </w:p>
+    <w:p>
+      <w:pPr>
+        <w:pBdr>
+          <w:top w:val="single" w:sz="6" w:space="12" w:color="EFEEE6"/>
+          <w:left w:val="single" w:sz="6" w:space="12" w:color="EFEEE6"/>
+          <w:bottom w:val="single" w:sz="6" w:space="12" w:color="EFEEE6"/>
+          <w:right w:val="single" w:sz="6" w:space="12" w:color="EFEEE6"/>
+        </w:pBdr>
+        <w:shd w:val="clear" w:color="auto" w:fill="E8E7DD"/>
+        <w:tabs>
+          <w:tab w:val="left" w:pos="916"/>
+          <w:tab w:val="left" w:pos="1832"/>
+          <w:tab w:val="left" w:pos="2748"/>
+          <w:tab w:val="left" w:pos="3664"/>
+          <w:tab w:val="left" w:pos="4580"/>
+          <w:tab w:val="left" w:pos="5496"/>
+          <w:tab w:val="left" w:pos="6412"/>
+          <w:tab w:val="left" w:pos="7328"/>
+          <w:tab w:val="left" w:pos="8244"/>
+          <w:tab w:val="left" w:pos="9160"/>
+          <w:tab w:val="left" w:pos="10076"/>
+          <w:tab w:val="left" w:pos="10992"/>
+          <w:tab w:val="left" w:pos="11908"/>
+          <w:tab w:val="left" w:pos="12824"/>
+          <w:tab w:val="left" w:pos="13740"/>
+          <w:tab w:val="left" w:pos="14656"/>
+        </w:tabs>
+        <w:spacing w:after="240" w:line="270" w:lineRule="atLeast"/>
+        <w:rPr>
+          <w:rFonts w:ascii="Arial" w:eastAsia="Times New Roman" w:hAnsi="Arial" w:cs="Arial"/>
+          <w:color w:val="4E443C"/>
+          <w:kern w:val="0"/>
+          <w:sz w:val="21"/>
+          <w:szCs w:val="21"/>
+          <w:lang w:eastAsia="pt-BR"/>
+          <w14:ligatures w14:val="none"/>
+        </w:rPr>
+      </w:pPr>
+      <w:r>
+        <w:rPr>
+          <w:rFonts w:ascii="Arial" w:eastAsia="Times New Roman" w:hAnsi="Arial" w:cs="Arial"/>
+          <w:color w:val="4E443C"/>
+          <w:kern w:val="0"/>
+          <w:sz w:val="21"/>
+          <w:szCs w:val="21"/>
+          <w:lang w:eastAsia="pt-BR"/>
+          <w14:ligatures w14:val="none"/>
+        </w:rPr>
+        <w:t xml:space="preserve"> </w:t>
+      </w:r>
+      <w:proofErr w:type="spellStart"/>
+      <w:proofErr w:type="gramStart"/>
+      <w:r>
+        <w:rPr>
+          <w:rFonts w:ascii="Arial" w:eastAsia="Times New Roman" w:hAnsi="Arial" w:cs="Arial"/>
+          <w:b/>
+          <w:bCs/>
+          <w:color w:val="4E443C"/>
+          <w:kern w:val="0"/>
+          <w:sz w:val="21"/>
+          <w:szCs w:val="21"/>
+          <w:lang w:eastAsia="pt-BR"/>
+          <w14:ligatures w14:val="none"/>
+        </w:rPr>
+        <w:t>git</w:t>
+      </w:r>
+      <w:proofErr w:type="spellEnd"/>
+      <w:proofErr w:type="gramEnd"/>
+      <w:r>
+        <w:rPr>
+          <w:rFonts w:ascii="Arial" w:eastAsia="Times New Roman" w:hAnsi="Arial" w:cs="Arial"/>
+          <w:b/>
+          <w:bCs/>
+          <w:color w:val="4E443C"/>
+          <w:kern w:val="0"/>
+          <w:sz w:val="21"/>
+          <w:szCs w:val="21"/>
+          <w:lang w:eastAsia="pt-BR"/>
+          <w14:ligatures w14:val="none"/>
+        </w:rPr>
+        <w:t xml:space="preserve"> </w:t>
+      </w:r>
+      <w:proofErr w:type="spellStart"/>
+      <w:r>
+        <w:rPr>
+          <w:rFonts w:ascii="Arial" w:eastAsia="Times New Roman" w:hAnsi="Arial" w:cs="Arial"/>
+          <w:b/>
+          <w:bCs/>
+          <w:color w:val="4E443C"/>
+          <w:kern w:val="0"/>
+          <w:sz w:val="21"/>
+          <w:szCs w:val="21"/>
+          <w:lang w:eastAsia="pt-BR"/>
+          <w14:ligatures w14:val="none"/>
+        </w:rPr>
+        <w:t>branch</w:t>
+      </w:r>
+      <w:proofErr w:type="spellEnd"/>
+      <w:r>
+        <w:rPr>
+          <w:rFonts w:ascii="Arial" w:eastAsia="Times New Roman" w:hAnsi="Arial" w:cs="Arial"/>
+          <w:color w:val="4E443C"/>
+          <w:kern w:val="0"/>
+          <w:sz w:val="21"/>
+          <w:szCs w:val="21"/>
+          <w:lang w:eastAsia="pt-BR"/>
+          <w14:ligatures w14:val="none"/>
+        </w:rPr>
+        <w:t xml:space="preserve"> (-c | -C) [&lt;</w:t>
+      </w:r>
+      <w:proofErr w:type="spellStart"/>
+      <w:r>
+        <w:rPr>
+          <w:rFonts w:ascii="Arial" w:eastAsia="Times New Roman" w:hAnsi="Arial" w:cs="Arial"/>
+          <w:color w:val="4E443C"/>
+          <w:kern w:val="0"/>
+          <w:sz w:val="21"/>
+          <w:szCs w:val="21"/>
+          <w:lang w:eastAsia="pt-BR"/>
+          <w14:ligatures w14:val="none"/>
+        </w:rPr>
+        <w:t>oldbranch</w:t>
+      </w:r>
+      <w:proofErr w:type="spellEnd"/>
+      <w:r>
+        <w:rPr>
+          <w:rFonts w:ascii="Arial" w:eastAsia="Times New Roman" w:hAnsi="Arial" w:cs="Arial"/>
+          <w:color w:val="4E443C"/>
+          <w:kern w:val="0"/>
+          <w:sz w:val="21"/>
+          <w:szCs w:val="21"/>
+          <w:lang w:eastAsia="pt-BR"/>
+          <w14:ligatures w14:val="none"/>
+        </w:rPr>
+        <w:t>&gt;] &lt;</w:t>
+      </w:r>
+      <w:proofErr w:type="spellStart"/>
+      <w:r>
+        <w:rPr>
+          <w:rFonts w:ascii="Arial" w:eastAsia="Times New Roman" w:hAnsi="Arial" w:cs="Arial"/>
+          <w:color w:val="4E443C"/>
+          <w:kern w:val="0"/>
+          <w:sz w:val="21"/>
+          <w:szCs w:val="21"/>
+          <w:lang w:eastAsia="pt-BR"/>
+          <w14:ligatures w14:val="none"/>
+        </w:rPr>
+        <w:t>newbranch</w:t>
+      </w:r>
+      <w:proofErr w:type="spellEnd"/>
+      <w:r>
+        <w:rPr>
+          <w:rFonts w:ascii="Arial" w:eastAsia="Times New Roman" w:hAnsi="Arial" w:cs="Arial"/>
+          <w:color w:val="4E443C"/>
+          <w:kern w:val="0"/>
+          <w:sz w:val="21"/>
+          <w:szCs w:val="21"/>
+          <w:lang w:eastAsia="pt-BR"/>
+          <w14:ligatures w14:val="none"/>
+        </w:rPr>
+        <w:t>&gt;</w:t>
+      </w:r>
+    </w:p>
+    <w:p>
+      <w:pPr>
+        <w:pBdr>
+          <w:top w:val="single" w:sz="6" w:space="12" w:color="EFEEE6"/>
+          <w:left w:val="single" w:sz="6" w:space="12" w:color="EFEEE6"/>
+          <w:bottom w:val="single" w:sz="6" w:space="12" w:color="EFEEE6"/>
+          <w:right w:val="single" w:sz="6" w:space="12" w:color="EFEEE6"/>
+        </w:pBdr>
+        <w:shd w:val="clear" w:color="auto" w:fill="E8E7DD"/>
+        <w:tabs>
+          <w:tab w:val="left" w:pos="916"/>
+          <w:tab w:val="left" w:pos="1832"/>
+          <w:tab w:val="left" w:pos="2748"/>
+          <w:tab w:val="left" w:pos="3664"/>
+          <w:tab w:val="left" w:pos="4580"/>
+          <w:tab w:val="left" w:pos="5496"/>
+          <w:tab w:val="left" w:pos="6412"/>
+          <w:tab w:val="left" w:pos="7328"/>
+          <w:tab w:val="left" w:pos="8244"/>
+          <w:tab w:val="left" w:pos="9160"/>
+          <w:tab w:val="left" w:pos="10076"/>
+          <w:tab w:val="left" w:pos="10992"/>
+          <w:tab w:val="left" w:pos="11908"/>
+          <w:tab w:val="left" w:pos="12824"/>
+          <w:tab w:val="left" w:pos="13740"/>
+          <w:tab w:val="left" w:pos="14656"/>
+        </w:tabs>
+        <w:spacing w:after="240" w:line="270" w:lineRule="atLeast"/>
+        <w:rPr>
+          <w:rFonts w:ascii="Arial" w:eastAsia="Times New Roman" w:hAnsi="Arial" w:cs="Arial"/>
+          <w:color w:val="4E443C"/>
+          <w:kern w:val="0"/>
+          <w:sz w:val="21"/>
+          <w:szCs w:val="21"/>
+          <w:lang w:eastAsia="pt-BR"/>
+          <w14:ligatures w14:val="none"/>
+        </w:rPr>
+      </w:pPr>
+      <w:r>
+        <w:rPr>
+          <w:rFonts w:ascii="Arial" w:eastAsia="Times New Roman" w:hAnsi="Arial" w:cs="Arial"/>
+          <w:color w:val="4E443C"/>
+          <w:kern w:val="0"/>
+          <w:sz w:val="21"/>
+          <w:szCs w:val="21"/>
+          <w:lang w:eastAsia="pt-BR"/>
+          <w14:ligatures w14:val="none"/>
+        </w:rPr>
+        <w:t xml:space="preserve"> </w:t>
+      </w:r>
+      <w:proofErr w:type="spellStart"/>
+      <w:proofErr w:type="gramStart"/>
+      <w:r>
+        <w:rPr>
+          <w:rFonts w:ascii="Arial" w:eastAsia="Times New Roman" w:hAnsi="Arial" w:cs="Arial"/>
+          <w:b/>
+          <w:bCs/>
+          <w:color w:val="4E443C"/>
+          <w:kern w:val="0"/>
+          <w:sz w:val="21"/>
+          <w:szCs w:val="21"/>
+          <w:lang w:eastAsia="pt-BR"/>
+          <w14:ligatures w14:val="none"/>
+        </w:rPr>
+        <w:t>git</w:t>
+      </w:r>
+      <w:proofErr w:type="spellEnd"/>
+      <w:proofErr w:type="gramEnd"/>
+      <w:r>
+        <w:rPr>
+          <w:rFonts w:ascii="Arial" w:eastAsia="Times New Roman" w:hAnsi="Arial" w:cs="Arial"/>
+          <w:b/>
+          <w:bCs/>
+          <w:color w:val="4E443C"/>
+          <w:kern w:val="0"/>
+          <w:sz w:val="21"/>
+          <w:szCs w:val="21"/>
+          <w:lang w:eastAsia="pt-BR"/>
+          <w14:ligatures w14:val="none"/>
+        </w:rPr>
+        <w:t xml:space="preserve"> </w:t>
+      </w:r>
+      <w:proofErr w:type="spellStart"/>
+      <w:r>
+        <w:rPr>
+          <w:rFonts w:ascii="Arial" w:eastAsia="Times New Roman" w:hAnsi="Arial" w:cs="Arial"/>
+          <w:b/>
+          <w:bCs/>
+          <w:color w:val="4E443C"/>
+          <w:kern w:val="0"/>
+          <w:sz w:val="21"/>
+          <w:szCs w:val="21"/>
+          <w:lang w:eastAsia="pt-BR"/>
+          <w14:ligatures w14:val="none"/>
+        </w:rPr>
+        <w:t>branch</w:t>
+      </w:r>
+      <w:proofErr w:type="spellEnd"/>
+      <w:r>
+        <w:rPr>
+          <w:rFonts w:ascii="Arial" w:eastAsia="Times New Roman" w:hAnsi="Arial" w:cs="Arial"/>
+          <w:color w:val="4E443C"/>
+          <w:kern w:val="0"/>
+          <w:sz w:val="21"/>
+          <w:szCs w:val="21"/>
+          <w:lang w:eastAsia="pt-BR"/>
+          <w14:ligatures w14:val="none"/>
+        </w:rPr>
+        <w:t xml:space="preserve"> (-d | -D) [-r] &lt;</w:t>
+      </w:r>
+      <w:proofErr w:type="spellStart"/>
+      <w:r>
+        <w:rPr>
+          <w:rFonts w:ascii="Arial" w:eastAsia="Times New Roman" w:hAnsi="Arial" w:cs="Arial"/>
+          <w:color w:val="4E443C"/>
+          <w:kern w:val="0"/>
+          <w:sz w:val="21"/>
+          <w:szCs w:val="21"/>
+          <w:lang w:eastAsia="pt-BR"/>
+          <w14:ligatures w14:val="none"/>
+        </w:rPr>
+        <w:t>branchname</w:t>
+      </w:r>
+      <w:proofErr w:type="spellEnd"/>
+      <w:r>
+        <w:rPr>
+          <w:rFonts w:ascii="Arial" w:eastAsia="Times New Roman" w:hAnsi="Arial" w:cs="Arial"/>
+          <w:color w:val="4E443C"/>
+          <w:kern w:val="0"/>
+          <w:sz w:val="21"/>
+          <w:szCs w:val="21"/>
+          <w:lang w:eastAsia="pt-BR"/>
+          <w14:ligatures w14:val="none"/>
+        </w:rPr>
+        <w:t>&gt;…</w:t>
+      </w:r>
+    </w:p>
+    <w:p>
+      <w:pPr>
+        <w:pBdr>
+          <w:top w:val="single" w:sz="6" w:space="12" w:color="EFEEE6"/>
+          <w:left w:val="single" w:sz="6" w:space="12" w:color="EFEEE6"/>
+          <w:bottom w:val="single" w:sz="6" w:space="12" w:color="EFEEE6"/>
+          <w:right w:val="single" w:sz="6" w:space="12" w:color="EFEEE6"/>
+        </w:pBdr>
+        <w:shd w:val="clear" w:color="auto" w:fill="E8E7DD"/>
+        <w:tabs>
+          <w:tab w:val="left" w:pos="916"/>
+          <w:tab w:val="left" w:pos="1832"/>
+          <w:tab w:val="left" w:pos="2748"/>
+          <w:tab w:val="left" w:pos="3664"/>
+          <w:tab w:val="left" w:pos="4580"/>
+          <w:tab w:val="left" w:pos="5496"/>
+          <w:tab w:val="left" w:pos="6412"/>
+          <w:tab w:val="left" w:pos="7328"/>
+          <w:tab w:val="left" w:pos="8244"/>
+          <w:tab w:val="left" w:pos="9160"/>
+          <w:tab w:val="left" w:pos="10076"/>
+          <w:tab w:val="left" w:pos="10992"/>
+          <w:tab w:val="left" w:pos="11908"/>
+          <w:tab w:val="left" w:pos="12824"/>
+          <w:tab w:val="left" w:pos="13740"/>
+          <w:tab w:val="left" w:pos="14656"/>
+        </w:tabs>
+        <w:spacing w:after="240" w:line="270" w:lineRule="atLeast"/>
+        <w:rPr>
+          <w:rFonts w:ascii="Arial" w:eastAsia="Times New Roman" w:hAnsi="Arial" w:cs="Arial"/>
+          <w:color w:val="4E443C"/>
+          <w:kern w:val="0"/>
+          <w:sz w:val="21"/>
+          <w:szCs w:val="21"/>
+          <w:lang w:eastAsia="pt-BR"/>
+          <w14:ligatures w14:val="none"/>
+        </w:rPr>
+      </w:pPr>
+      <w:r>
+        <w:rPr>
+          <w:rFonts w:ascii="Arial" w:eastAsia="Times New Roman" w:hAnsi="Arial" w:cs="Arial"/>
+          <w:b/>
+          <w:bCs/>
+          <w:color w:val="4E443C"/>
+          <w:kern w:val="0"/>
+          <w:sz w:val="21"/>
+          <w:szCs w:val="21"/>
+          <w:lang w:eastAsia="pt-BR"/>
+          <w14:ligatures w14:val="none"/>
+        </w:rPr>
+        <w:t xml:space="preserve">​ </w:t>
+      </w:r>
+      <w:proofErr w:type="spellStart"/>
+      <w:r>
+        <w:rPr>
+          <w:rFonts w:ascii="Arial" w:eastAsia="Times New Roman" w:hAnsi="Arial" w:cs="Arial"/>
+          <w:b/>
+          <w:bCs/>
+          <w:color w:val="4E443C"/>
+          <w:kern w:val="0"/>
+          <w:sz w:val="21"/>
+          <w:szCs w:val="21"/>
+          <w:lang w:eastAsia="pt-BR"/>
+          <w14:ligatures w14:val="none"/>
+        </w:rPr>
+        <w:t>git</w:t>
+      </w:r>
+      <w:proofErr w:type="spellEnd"/>
+      <w:r>
+        <w:rPr>
+          <w:rFonts w:ascii="Arial" w:eastAsia="Times New Roman" w:hAnsi="Arial" w:cs="Arial"/>
+          <w:color w:val="4E443C"/>
+          <w:kern w:val="0"/>
+          <w:sz w:val="21"/>
+          <w:szCs w:val="21"/>
+          <w:lang w:eastAsia="pt-BR"/>
+          <w14:ligatures w14:val="none"/>
+        </w:rPr>
+        <w:t xml:space="preserve"> </w:t>
+      </w:r>
+      <w:proofErr w:type="spellStart"/>
+      <w:r>
+        <w:rPr>
+          <w:rFonts w:ascii="Arial" w:eastAsia="Times New Roman" w:hAnsi="Arial" w:cs="Arial"/>
+          <w:color w:val="4E443C"/>
+          <w:kern w:val="0"/>
+          <w:sz w:val="21"/>
+          <w:szCs w:val="21"/>
+          <w:lang w:eastAsia="pt-BR"/>
+          <w14:ligatures w14:val="none"/>
+        </w:rPr>
+        <w:t>branch</w:t>
+      </w:r>
+      <w:proofErr w:type="spellEnd"/>
+      <w:r>
+        <w:rPr>
+          <w:rFonts w:ascii="Arial" w:eastAsia="Times New Roman" w:hAnsi="Arial" w:cs="Arial"/>
+          <w:color w:val="4E443C"/>
+          <w:kern w:val="0"/>
+          <w:sz w:val="21"/>
+          <w:szCs w:val="21"/>
+          <w:lang w:eastAsia="pt-BR"/>
+          <w14:ligatures w14:val="none"/>
+        </w:rPr>
+        <w:t xml:space="preserve"> --</w:t>
+      </w:r>
+      <w:proofErr w:type="spellStart"/>
+      <w:r>
+        <w:rPr>
+          <w:rFonts w:ascii="Arial" w:eastAsia="Times New Roman" w:hAnsi="Arial" w:cs="Arial"/>
+          <w:color w:val="4E443C"/>
+          <w:kern w:val="0"/>
+          <w:sz w:val="21"/>
+          <w:szCs w:val="21"/>
+          <w:lang w:eastAsia="pt-BR"/>
+          <w14:ligatures w14:val="none"/>
+        </w:rPr>
+        <w:t>edit-description</w:t>
+      </w:r>
+      <w:proofErr w:type="spellEnd"/>
+      <w:r>
+        <w:rPr>
+          <w:rFonts w:ascii="Arial" w:eastAsia="Times New Roman" w:hAnsi="Arial" w:cs="Arial"/>
+          <w:color w:val="4E443C"/>
+          <w:kern w:val="0"/>
+          <w:sz w:val="21"/>
+          <w:szCs w:val="21"/>
+          <w:lang w:eastAsia="pt-BR"/>
+          <w14:ligatures w14:val="none"/>
+        </w:rPr>
+        <w:t xml:space="preserve"> [&lt;</w:t>
+      </w:r>
+      <w:proofErr w:type="spellStart"/>
+      <w:r>
+        <w:rPr>
+          <w:rFonts w:ascii="Arial" w:eastAsia="Times New Roman" w:hAnsi="Arial" w:cs="Arial"/>
+          <w:color w:val="4E443C"/>
+          <w:kern w:val="0"/>
+          <w:sz w:val="21"/>
+          <w:szCs w:val="21"/>
+          <w:lang w:eastAsia="pt-BR"/>
+          <w14:ligatures w14:val="none"/>
+        </w:rPr>
+        <w:t>branchname</w:t>
+      </w:r>
+      <w:proofErr w:type="spellEnd"/>
+      <w:r>
+        <w:rPr>
+          <w:rFonts w:ascii="Arial" w:eastAsia="Times New Roman" w:hAnsi="Arial" w:cs="Arial"/>
+          <w:color w:val="4E443C"/>
+          <w:kern w:val="0"/>
+          <w:sz w:val="21"/>
+          <w:szCs w:val="21"/>
+          <w:lang w:eastAsia="pt-BR"/>
+          <w14:ligatures w14:val="none"/>
+        </w:rPr>
+        <w:t xml:space="preserve"> &gt;]</w:t>
+      </w:r>
+      <w:bookmarkStart w:id="0" w:name="_GoBack"/>
+      <w:bookmarkEnd w:id="0"/>
+    </w:p>
+    <w:p>
+      <w:pPr>
+        <w:rPr>
+          <w:rFonts w:ascii="Arial" w:hAnsi="Arial" w:cs="Arial"/>
+        </w:rPr>
+      </w:pPr>
+      <w:r>
+        <w:rPr>
+          <w:rFonts w:ascii="Arial" w:hAnsi="Arial" w:cs="Arial"/>
+          <w:color w:val="4E443C"/>
+          <w:sz w:val="21"/>
+          <w:szCs w:val="21"/>
+          <w:shd w:val="clear" w:color="auto" w:fill="FCFCFA"/>
+        </w:rPr>
+        <w:t>Se </w:t>
+      </w:r>
+      <w:r>
+        <w:rPr>
+          <w:rStyle w:val="CdigoHTML"/>
+          <w:rFonts w:ascii="Arial" w:eastAsiaTheme="minorHAnsi" w:hAnsi="Arial" w:cs="Arial"/>
+          <w:color w:val="F14E32"/>
+          <w:sz w:val="21"/>
+          <w:szCs w:val="21"/>
+          <w:bdr w:val="single" w:sz="6" w:space="0" w:color="EFEEE6" w:frame="1"/>
+          <w:shd w:val="clear" w:color="auto" w:fill="FFFFFF"/>
+        </w:rPr>
+        <w:t>--</w:t>
+      </w:r>
+      <w:proofErr w:type="spellStart"/>
+      <w:r>
+        <w:rPr>
+          <w:rStyle w:val="CdigoHTML"/>
+          <w:rFonts w:ascii="Arial" w:eastAsiaTheme="minorHAnsi" w:hAnsi="Arial" w:cs="Arial"/>
+          <w:color w:val="F14E32"/>
+          <w:sz w:val="21"/>
+          <w:szCs w:val="21"/>
+          <w:bdr w:val="single" w:sz="6" w:space="0" w:color="EFEEE6" w:frame="1"/>
+          <w:shd w:val="clear" w:color="auto" w:fill="FFFFFF"/>
+        </w:rPr>
+        <w:t>list</w:t>
+      </w:r>
+      <w:r>
+        <w:rPr>
+          <w:rFonts w:ascii="Arial" w:hAnsi="Arial" w:cs="Arial"/>
+          <w:color w:val="4E443C"/>
+          <w:sz w:val="21"/>
+          <w:szCs w:val="21"/>
+          <w:shd w:val="clear" w:color="auto" w:fill="FCFCFA"/>
+        </w:rPr>
+        <w:t>for</w:t>
+      </w:r>
+      <w:proofErr w:type="spellEnd"/>
+      <w:r>
+        <w:rPr>
+          <w:rFonts w:ascii="Arial" w:hAnsi="Arial" w:cs="Arial"/>
+          <w:color w:val="4E443C"/>
+          <w:sz w:val="21"/>
+          <w:szCs w:val="21"/>
+          <w:shd w:val="clear" w:color="auto" w:fill="FCFCFA"/>
+        </w:rPr>
+        <w:t xml:space="preserve"> fornecido, ou se não houver argumentos de não opção, as ramificações existentes serão listadas; a ramificação atual será destacada em verde e marcada com um asterisco. Quaisquer ramificações com </w:t>
+      </w:r>
+      <w:proofErr w:type="spellStart"/>
+      <w:r>
+        <w:rPr>
+          <w:rFonts w:ascii="Arial" w:hAnsi="Arial" w:cs="Arial"/>
+          <w:color w:val="4E443C"/>
+          <w:sz w:val="21"/>
+          <w:szCs w:val="21"/>
+          <w:shd w:val="clear" w:color="auto" w:fill="FCFCFA"/>
+        </w:rPr>
+        <w:t>check</w:t>
+      </w:r>
+      <w:proofErr w:type="spellEnd"/>
+      <w:r>
+        <w:rPr>
+          <w:rFonts w:ascii="Arial" w:hAnsi="Arial" w:cs="Arial"/>
+          <w:color w:val="4E443C"/>
+          <w:sz w:val="21"/>
+          <w:szCs w:val="21"/>
+          <w:shd w:val="clear" w:color="auto" w:fill="FCFCFA"/>
+        </w:rPr>
+        <w:t>-out em árvores de trabalho vinculadas serão realçadas em ciano e marcadas com um sinal de mais. A opção </w:t>
+      </w:r>
+      <w:r>
+        <w:rPr>
+          <w:rStyle w:val="CdigoHTML"/>
+          <w:rFonts w:ascii="Arial" w:eastAsiaTheme="minorHAnsi" w:hAnsi="Arial" w:cs="Arial"/>
+          <w:color w:val="F14E32"/>
+          <w:sz w:val="21"/>
+          <w:szCs w:val="21"/>
+          <w:bdr w:val="single" w:sz="6" w:space="0" w:color="EFEEE6" w:frame="1"/>
+          <w:shd w:val="clear" w:color="auto" w:fill="FFFFFF"/>
+        </w:rPr>
+        <w:t>-</w:t>
+      </w:r>
+      <w:proofErr w:type="spellStart"/>
+      <w:r>
+        <w:rPr>
+          <w:rStyle w:val="CdigoHTML"/>
+          <w:rFonts w:ascii="Arial" w:eastAsiaTheme="minorHAnsi" w:hAnsi="Arial" w:cs="Arial"/>
+          <w:color w:val="F14E32"/>
+          <w:sz w:val="21"/>
+          <w:szCs w:val="21"/>
+          <w:bdr w:val="single" w:sz="6" w:space="0" w:color="EFEEE6" w:frame="1"/>
+          <w:shd w:val="clear" w:color="auto" w:fill="FFFFFF"/>
+        </w:rPr>
+        <w:t>r</w:t>
+      </w:r>
+      <w:r>
+        <w:rPr>
+          <w:rFonts w:ascii="Arial" w:hAnsi="Arial" w:cs="Arial"/>
+          <w:color w:val="4E443C"/>
+          <w:sz w:val="21"/>
+          <w:szCs w:val="21"/>
+          <w:shd w:val="clear" w:color="auto" w:fill="FCFCFA"/>
+        </w:rPr>
+        <w:t>faz</w:t>
+      </w:r>
+      <w:proofErr w:type="spellEnd"/>
+      <w:r>
+        <w:rPr>
+          <w:rFonts w:ascii="Arial" w:hAnsi="Arial" w:cs="Arial"/>
+          <w:color w:val="4E443C"/>
+          <w:sz w:val="21"/>
+          <w:szCs w:val="21"/>
+          <w:shd w:val="clear" w:color="auto" w:fill="FCFCFA"/>
+        </w:rPr>
+        <w:t xml:space="preserve"> com que as ramificações de rastreamento remoto sejam listadas e a opção </w:t>
+      </w:r>
+      <w:r>
+        <w:rPr>
+          <w:rStyle w:val="CdigoHTML"/>
+          <w:rFonts w:ascii="Arial" w:eastAsiaTheme="minorHAnsi" w:hAnsi="Arial" w:cs="Arial"/>
+          <w:color w:val="F14E32"/>
+          <w:sz w:val="21"/>
+          <w:szCs w:val="21"/>
+          <w:bdr w:val="single" w:sz="6" w:space="0" w:color="EFEEE6" w:frame="1"/>
+          <w:shd w:val="clear" w:color="auto" w:fill="FFFFFF"/>
+        </w:rPr>
+        <w:t>-a</w:t>
+      </w:r>
+      <w:r>
+        <w:rPr>
+          <w:rFonts w:ascii="Arial" w:hAnsi="Arial" w:cs="Arial"/>
+          <w:color w:val="4E443C"/>
+          <w:sz w:val="21"/>
+          <w:szCs w:val="21"/>
+          <w:shd w:val="clear" w:color="auto" w:fill="FCFCFA"/>
+        </w:rPr>
+        <w:t>mostra as ramificações locais e remotas.</w:t>
       </w:r>
     </w:p>
     <w:p>
@@ -88,7 +2552,7 @@
 </file>
 
 <file path=word/numbering.xml><?xml version="1.0" encoding="utf-8"?>
-<w:numbering xmlns:wpc="http://schemas.microsoft.com/office/word/2010/wordprocessingCanvas" xmlns:cx="http://schemas.microsoft.com/office/drawing/2014/chartex" xmlns:cx1="http://schemas.microsoft.com/office/drawing/2015/9/8/chartex" xmlns:cx2="http://schemas.microsoft.com/office/drawing/2015/10/21/chartex" xmlns:cx3="http://schemas.microsoft.com/office/drawing/2016/5/9/chartex" xmlns:cx4="http://schemas.microsoft.com/office/drawing/2016/5/10/chartex" xmlns:cx5="http://schemas.microsoft.com/office/drawing/2016/5/11/chartex" xmlns:cx6="http://schemas.microsoft.com/office/drawing/2016/5/12/chartex" xmlns:cx7="http://schemas.microsoft.com/office/drawing/2016/5/13/chartex" xmlns:cx8="http://schemas.microsoft.com/office/drawing/2016/5/14/chartex" xmlns:mc="http://schemas.openxmlformats.org/markup-compatibility/2006" xmlns:aink="http://schemas.microsoft.com/office/drawing/2016/ink" xmlns:am3d="http://schemas.microsoft.com/office/drawing/2017/model3d" xmlns:o="urn:schemas-microsoft-com:office:office" xmlns:oel="http://schemas.microsoft.com/office/2019/extlst" xmlns:r="http://schemas.openxmlformats.org/officeDocument/2006/relationships" xmlns:m="http://schemas.openxmlformats.org/officeDocument/2006/math" xmlns:v="urn:schemas-microsoft-com:vml" xmlns:wp14="http://schemas.microsoft.com/office/word/2010/wordprocessingDrawing" xmlns:wp="http://schemas.openxmlformats.org/drawingml/2006/wordprocessingDrawing" xmlns:w10="urn:schemas-microsoft-com:office:word" xmlns:w="http://schemas.openxmlformats.org/wordprocessingml/2006/main" xmlns:w14="http://schemas.microsoft.com/office/word/2010/wordml" xmlns:w15="http://schemas.microsoft.com/office/word/2012/wordml" xmlns:w16cex="http://schemas.microsoft.com/office/word/2018/wordml/cex" xmlns:w16cid="http://schemas.microsoft.com/office/word/2016/wordml/cid" xmlns:w16="http://schemas.microsoft.com/office/word/2018/wordml" xmlns:w16sdtdh="http://schemas.microsoft.com/office/word/2020/wordml/sdtdatahash" xmlns:w16se="http://schemas.microsoft.com/office/word/2015/wordml/symex" xmlns:wpg="http://schemas.microsoft.com/office/word/2010/wordprocessingGroup" xmlns:wpi="http://schemas.microsoft.com/office/word/2010/wordprocessingInk" xmlns:wne="http://schemas.microsoft.com/office/word/2006/wordml" xmlns:wps="http://schemas.microsoft.com/office/word/2010/wordprocessingShape" mc:Ignorable="w14 w15 w16se w16cid w16 w16cex w16sdtdh wp14">
+<w:numbering xmlns:wpc="http://schemas.microsoft.com/office/word/2010/wordprocessingCanvas" xmlns:cx="http://schemas.microsoft.com/office/drawing/2014/chartex" xmlns:mc="http://schemas.openxmlformats.org/markup-compatibility/2006" xmlns:o="urn:schemas-microsoft-com:office:office" xmlns:r="http://schemas.openxmlformats.org/officeDocument/2006/relationships" xmlns:m="http://schemas.openxmlformats.org/officeDocument/2006/math" xmlns:v="urn:schemas-microsoft-com:vml" xmlns:wp14="http://schemas.microsoft.com/office/word/2010/wordprocessingDrawing" xmlns:wp="http://schemas.openxmlformats.org/drawingml/2006/wordprocessingDrawing" xmlns:w10="urn:schemas-microsoft-com:office:word" xmlns:w="http://schemas.openxmlformats.org/wordprocessingml/2006/main" xmlns:w14="http://schemas.microsoft.com/office/word/2010/wordml" xmlns:w15="http://schemas.microsoft.com/office/word/2012/wordml" xmlns:w16se="http://schemas.microsoft.com/office/word/2015/wordml/symex" xmlns:wpg="http://schemas.microsoft.com/office/word/2010/wordprocessingGroup" xmlns:wpi="http://schemas.microsoft.com/office/word/2010/wordprocessingInk" xmlns:wne="http://schemas.microsoft.com/office/word/2006/wordml" xmlns:wps="http://schemas.microsoft.com/office/word/2010/wordprocessingShape" mc:Ignorable="w14 w15 w16se wp14">
   <w:abstractNum w:abstractNumId="0" w15:restartNumberingAfterBreak="0">
     <w:nsid w:val="47DF69EA"/>
     <w:multiLevelType w:val="hybridMultilevel"/>
@@ -175,14 +2639,14 @@
       </w:pPr>
     </w:lvl>
   </w:abstractNum>
-  <w:num w:numId="1" w16cid:durableId="985354183">
+  <w:num w:numId="1">
     <w:abstractNumId w:val="0"/>
   </w:num>
 </w:numbering>
 </file>
 
 <file path=word/styles.xml><?xml version="1.0" encoding="utf-8"?>
-<w:styles xmlns:mc="http://schemas.openxmlformats.org/markup-compatibility/2006" xmlns:r="http://schemas.openxmlformats.org/officeDocument/2006/relationships" xmlns:w="http://schemas.openxmlformats.org/wordprocessingml/2006/main" xmlns:w14="http://schemas.microsoft.com/office/word/2010/wordml" xmlns:w15="http://schemas.microsoft.com/office/word/2012/wordml" xmlns:w16cex="http://schemas.microsoft.com/office/word/2018/wordml/cex" xmlns:w16cid="http://schemas.microsoft.com/office/word/2016/wordml/cid" xmlns:w16="http://schemas.microsoft.com/office/word/2018/wordml" xmlns:w16sdtdh="http://schemas.microsoft.com/office/word/2020/wordml/sdtdatahash" xmlns:w16se="http://schemas.microsoft.com/office/word/2015/wordml/symex" mc:Ignorable="w14 w15 w16se w16cid w16 w16cex w16sdtdh">
+<w:styles xmlns:mc="http://schemas.openxmlformats.org/markup-compatibility/2006" xmlns:r="http://schemas.openxmlformats.org/officeDocument/2006/relationships" xmlns:w="http://schemas.openxmlformats.org/wordprocessingml/2006/main" xmlns:w14="http://schemas.microsoft.com/office/word/2010/wordml" xmlns:w15="http://schemas.microsoft.com/office/word/2012/wordml" xmlns:w16se="http://schemas.microsoft.com/office/word/2015/wordml/symex" mc:Ignorable="w14 w15 w16se">
   <w:docDefaults>
     <w:rPrDefault>
       <w:rPr>
@@ -200,7 +2664,7 @@
       </w:pPr>
     </w:pPrDefault>
   </w:docDefaults>
-  <w:latentStyles w:defLockedState="0" w:defUIPriority="99" w:defSemiHidden="0" w:defUnhideWhenUsed="0" w:defQFormat="0" w:count="376">
+  <w:latentStyles w:defLockedState="0" w:defUIPriority="99" w:defSemiHidden="0" w:defUnhideWhenUsed="0" w:defQFormat="0" w:count="371">
     <w:lsdException w:name="Normal" w:uiPriority="0" w:qFormat="1"/>
     <w:lsdException w:name="heading 1" w:uiPriority="9" w:qFormat="1"/>
     <w:lsdException w:name="heading 2" w:semiHidden="1" w:uiPriority="9" w:unhideWhenUsed="1" w:qFormat="1"/>
@@ -572,11 +3036,6 @@
     <w:lsdException w:name="List Table 5 Dark Accent 6" w:uiPriority="50"/>
     <w:lsdException w:name="List Table 6 Colorful Accent 6" w:uiPriority="51"/>
     <w:lsdException w:name="List Table 7 Colorful Accent 6" w:uiPriority="52"/>
-    <w:lsdException w:name="Mention" w:semiHidden="1" w:unhideWhenUsed="1"/>
-    <w:lsdException w:name="Smart Hyperlink" w:semiHidden="1" w:unhideWhenUsed="1"/>
-    <w:lsdException w:name="Hashtag" w:semiHidden="1" w:unhideWhenUsed="1"/>
-    <w:lsdException w:name="Unresolved Mention" w:semiHidden="1" w:unhideWhenUsed="1"/>
-    <w:lsdException w:name="Smart Link" w:semiHidden="1" w:unhideWhenUsed="1"/>
   </w:latentStyles>
   <w:style w:type="paragraph" w:default="1" w:styleId="Normal">
     <w:name w:val="Normal"/>
@@ -653,6 +3112,84 @@
       <w:ind w:left="720"/>
       <w:contextualSpacing/>
     </w:pPr>
+  </w:style>
+  <w:style w:type="paragraph" w:styleId="Pr-formataoHTML">
+    <w:name w:val="HTML Preformatted"/>
+    <w:basedOn w:val="Normal"/>
+    <w:link w:val="Pr-formataoHTMLChar"/>
+    <w:uiPriority w:val="99"/>
+    <w:semiHidden/>
+    <w:unhideWhenUsed/>
+    <w:rsid w:val="00DF68A5"/>
+    <w:pPr>
+      <w:tabs>
+        <w:tab w:val="left" w:pos="916"/>
+        <w:tab w:val="left" w:pos="1832"/>
+        <w:tab w:val="left" w:pos="2748"/>
+        <w:tab w:val="left" w:pos="3664"/>
+        <w:tab w:val="left" w:pos="4580"/>
+        <w:tab w:val="left" w:pos="5496"/>
+        <w:tab w:val="left" w:pos="6412"/>
+        <w:tab w:val="left" w:pos="7328"/>
+        <w:tab w:val="left" w:pos="8244"/>
+        <w:tab w:val="left" w:pos="9160"/>
+        <w:tab w:val="left" w:pos="10076"/>
+        <w:tab w:val="left" w:pos="10992"/>
+        <w:tab w:val="left" w:pos="11908"/>
+        <w:tab w:val="left" w:pos="12824"/>
+        <w:tab w:val="left" w:pos="13740"/>
+        <w:tab w:val="left" w:pos="14656"/>
+      </w:tabs>
+      <w:spacing w:after="0" w:line="240" w:lineRule="auto"/>
+    </w:pPr>
+    <w:rPr>
+      <w:rFonts w:ascii="Courier New" w:eastAsia="Times New Roman" w:hAnsi="Courier New" w:cs="Courier New"/>
+      <w:kern w:val="0"/>
+      <w:sz w:val="20"/>
+      <w:szCs w:val="20"/>
+      <w:lang w:eastAsia="pt-BR"/>
+      <w14:ligatures w14:val="none"/>
+    </w:rPr>
+  </w:style>
+  <w:style w:type="character" w:customStyle="1" w:styleId="Pr-formataoHTMLChar">
+    <w:name w:val="Pré-formatação HTML Char"/>
+    <w:basedOn w:val="Fontepargpadro"/>
+    <w:link w:val="Pr-formataoHTML"/>
+    <w:uiPriority w:val="99"/>
+    <w:semiHidden/>
+    <w:rsid w:val="00DF68A5"/>
+    <w:rPr>
+      <w:rFonts w:ascii="Courier New" w:eastAsia="Times New Roman" w:hAnsi="Courier New" w:cs="Courier New"/>
+      <w:kern w:val="0"/>
+      <w:sz w:val="20"/>
+      <w:szCs w:val="20"/>
+      <w:lang w:eastAsia="pt-BR"/>
+      <w14:ligatures w14:val="none"/>
+    </w:rPr>
+  </w:style>
+  <w:style w:type="character" w:styleId="nfase">
+    <w:name w:val="Emphasis"/>
+    <w:basedOn w:val="Fontepargpadro"/>
+    <w:uiPriority w:val="20"/>
+    <w:qFormat/>
+    <w:rsid w:val="00DF68A5"/>
+    <w:rPr>
+      <w:i/>
+      <w:iCs/>
+    </w:rPr>
+  </w:style>
+  <w:style w:type="character" w:styleId="CdigoHTML">
+    <w:name w:val="HTML Code"/>
+    <w:basedOn w:val="Fontepargpadro"/>
+    <w:uiPriority w:val="99"/>
+    <w:semiHidden/>
+    <w:unhideWhenUsed/>
+    <w:rsid w:val="00DF68A5"/>
+    <w:rPr>
+      <w:rFonts w:ascii="Courier New" w:eastAsia="Times New Roman" w:hAnsi="Courier New" w:cs="Courier New"/>
+      <w:sz w:val="20"/>
+      <w:szCs w:val="20"/>
+    </w:rPr>
   </w:style>
 </w:styles>
 </file>

</xml_diff>

<commit_message>
Comentei no arquivo sobre o comando git commmit
</commit_message>
<xml_diff>
--- a/Git Manual.docx
+++ b/Git Manual.docx
@@ -1,6 +1,6 @@
 
 <file path=word/document.xml><?xml version="1.0" encoding="utf-8"?>
-<w:document xmlns:wpc="http://schemas.microsoft.com/office/word/2010/wordprocessingCanvas" xmlns:cx="http://schemas.microsoft.com/office/drawing/2014/chartex" xmlns:cx1="http://schemas.microsoft.com/office/drawing/2015/9/8/chartex" xmlns:cx2="http://schemas.microsoft.com/office/drawing/2015/10/21/chartex" xmlns:cx3="http://schemas.microsoft.com/office/drawing/2016/5/9/chartex" xmlns:cx4="http://schemas.microsoft.com/office/drawing/2016/5/10/chartex" xmlns:cx5="http://schemas.microsoft.com/office/drawing/2016/5/11/chartex" xmlns:cx6="http://schemas.microsoft.com/office/drawing/2016/5/12/chartex" xmlns:cx7="http://schemas.microsoft.com/office/drawing/2016/5/13/chartex" xmlns:cx8="http://schemas.microsoft.com/office/drawing/2016/5/14/chartex" xmlns:mc="http://schemas.openxmlformats.org/markup-compatibility/2006" xmlns:aink="http://schemas.microsoft.com/office/drawing/2016/ink" xmlns:am3d="http://schemas.microsoft.com/office/drawing/2017/model3d" xmlns:o="urn:schemas-microsoft-com:office:office" xmlns:oel="http://schemas.microsoft.com/office/2019/extlst" xmlns:r="http://schemas.openxmlformats.org/officeDocument/2006/relationships" xmlns:m="http://schemas.openxmlformats.org/officeDocument/2006/math" xmlns:v="urn:schemas-microsoft-com:vml" xmlns:wp14="http://schemas.microsoft.com/office/word/2010/wordprocessingDrawing" xmlns:wp="http://schemas.openxmlformats.org/drawingml/2006/wordprocessingDrawing" xmlns:w10="urn:schemas-microsoft-com:office:word" xmlns:w="http://schemas.openxmlformats.org/wordprocessingml/2006/main" xmlns:w14="http://schemas.microsoft.com/office/word/2010/wordml" xmlns:w15="http://schemas.microsoft.com/office/word/2012/wordml" xmlns:w16cex="http://schemas.microsoft.com/office/word/2018/wordml/cex" xmlns:w16cid="http://schemas.microsoft.com/office/word/2016/wordml/cid" xmlns:w16="http://schemas.microsoft.com/office/word/2018/wordml" xmlns:w16sdtdh="http://schemas.microsoft.com/office/word/2020/wordml/sdtdatahash" xmlns:w16se="http://schemas.microsoft.com/office/word/2015/wordml/symex" xmlns:wpg="http://schemas.microsoft.com/office/word/2010/wordprocessingGroup" xmlns:wpi="http://schemas.microsoft.com/office/word/2010/wordprocessingInk" xmlns:wne="http://schemas.microsoft.com/office/word/2006/wordml" xmlns:wps="http://schemas.microsoft.com/office/word/2010/wordprocessingShape" mc:Ignorable="w14 w15 w16se w16cid w16 w16cex w16sdtdh wp14">
+<w:document xmlns:wpc="http://schemas.microsoft.com/office/word/2010/wordprocessingCanvas" xmlns:cx="http://schemas.microsoft.com/office/drawing/2014/chartex" xmlns:mc="http://schemas.openxmlformats.org/markup-compatibility/2006" xmlns:o="urn:schemas-microsoft-com:office:office" xmlns:r="http://schemas.openxmlformats.org/officeDocument/2006/relationships" xmlns:m="http://schemas.openxmlformats.org/officeDocument/2006/math" xmlns:v="urn:schemas-microsoft-com:vml" xmlns:wp14="http://schemas.microsoft.com/office/word/2010/wordprocessingDrawing" xmlns:wp="http://schemas.openxmlformats.org/drawingml/2006/wordprocessingDrawing" xmlns:w10="urn:schemas-microsoft-com:office:word" xmlns:w="http://schemas.openxmlformats.org/wordprocessingml/2006/main" xmlns:w14="http://schemas.microsoft.com/office/word/2010/wordml" xmlns:w15="http://schemas.microsoft.com/office/word/2012/wordml" xmlns:w16se="http://schemas.microsoft.com/office/word/2015/wordml/symex" xmlns:wpg="http://schemas.microsoft.com/office/word/2010/wordprocessingGroup" xmlns:wpi="http://schemas.microsoft.com/office/word/2010/wordprocessingInk" xmlns:wne="http://schemas.microsoft.com/office/word/2006/wordml" xmlns:wps="http://schemas.microsoft.com/office/word/2010/wordprocessingShape" mc:Ignorable="w14 w15 w16se wp14">
   <w:body>
     <w:p>
       <w:pPr>
@@ -31,9 +31,215 @@
         <w:lastRenderedPageBreak/>
         <w:t>Criação de repositórios</w:t>
       </w:r>
+      <w:bookmarkStart w:id="0" w:name="_GoBack"/>
+      <w:bookmarkEnd w:id="0"/>
     </w:p>
-    <w:p/>
-    <w:p/>
+    <w:p>
+      <w:r>
+        <w:t xml:space="preserve"> </w:t>
+      </w:r>
+      <w:proofErr w:type="spellStart"/>
+      <w:r>
+        <w:t>Git-commit</w:t>
+      </w:r>
+      <w:proofErr w:type="spellEnd"/>
+    </w:p>
+    <w:p>
+      <w:r>
+        <w:rPr>
+          <w:rFonts w:ascii="Georgia" w:hAnsi="Georgia"/>
+          <w:color w:val="4E443C"/>
+          <w:sz w:val="21"/>
+          <w:szCs w:val="21"/>
+          <w:shd w:val="clear" w:color="auto" w:fill="FCFCFA"/>
+        </w:rPr>
+        <w:t xml:space="preserve">O comando </w:t>
+      </w:r>
+      <w:proofErr w:type="spellStart"/>
+      <w:r>
+        <w:rPr>
+          <w:rFonts w:ascii="Georgia" w:hAnsi="Georgia"/>
+          <w:color w:val="4E443C"/>
+          <w:sz w:val="21"/>
+          <w:szCs w:val="21"/>
+          <w:shd w:val="clear" w:color="auto" w:fill="FCFCFA"/>
+        </w:rPr>
+        <w:t>git-commit</w:t>
+      </w:r>
+      <w:proofErr w:type="spellEnd"/>
+      <w:r>
+        <w:rPr>
+          <w:rFonts w:ascii="Georgia" w:hAnsi="Georgia"/>
+          <w:color w:val="4E443C"/>
+          <w:sz w:val="21"/>
+          <w:szCs w:val="21"/>
+          <w:shd w:val="clear" w:color="auto" w:fill="FCFCFA"/>
+        </w:rPr>
+        <w:t xml:space="preserve"> - Grava alterações no repositório</w:t>
+      </w:r>
+      <w:r>
+        <w:rPr>
+          <w:rFonts w:ascii="Georgia" w:hAnsi="Georgia"/>
+          <w:color w:val="4E443C"/>
+          <w:sz w:val="21"/>
+          <w:szCs w:val="21"/>
+          <w:shd w:val="clear" w:color="auto" w:fill="FCFCFA"/>
+        </w:rPr>
+        <w:t xml:space="preserve">. De maneira descritiva o </w:t>
+      </w:r>
+      <w:proofErr w:type="spellStart"/>
+      <w:r>
+        <w:rPr>
+          <w:rFonts w:ascii="Georgia" w:hAnsi="Georgia"/>
+          <w:color w:val="4E443C"/>
+          <w:sz w:val="21"/>
+          <w:szCs w:val="21"/>
+          <w:shd w:val="clear" w:color="auto" w:fill="FCFCFA"/>
+        </w:rPr>
+        <w:t>git-commit</w:t>
+      </w:r>
+      <w:proofErr w:type="spellEnd"/>
+      <w:r>
+        <w:rPr>
+          <w:rFonts w:ascii="Georgia" w:hAnsi="Georgia"/>
+          <w:color w:val="4E443C"/>
+          <w:sz w:val="21"/>
+          <w:szCs w:val="21"/>
+          <w:shd w:val="clear" w:color="auto" w:fill="FCFCFA"/>
+        </w:rPr>
+        <w:t xml:space="preserve"> cria</w:t>
+      </w:r>
+      <w:r>
+        <w:rPr>
+          <w:rFonts w:ascii="Georgia" w:hAnsi="Georgia"/>
+          <w:color w:val="4E443C"/>
+          <w:sz w:val="21"/>
+          <w:szCs w:val="21"/>
+          <w:shd w:val="clear" w:color="auto" w:fill="FCFCFA"/>
+        </w:rPr>
+        <w:t xml:space="preserve"> um novo </w:t>
+      </w:r>
+      <w:proofErr w:type="spellStart"/>
+      <w:r>
+        <w:rPr>
+          <w:rFonts w:ascii="Georgia" w:hAnsi="Georgia"/>
+          <w:color w:val="4E443C"/>
+          <w:sz w:val="21"/>
+          <w:szCs w:val="21"/>
+          <w:shd w:val="clear" w:color="auto" w:fill="FCFCFA"/>
+        </w:rPr>
+        <w:t>commit</w:t>
+      </w:r>
+      <w:proofErr w:type="spellEnd"/>
+      <w:r>
+        <w:rPr>
+          <w:rFonts w:ascii="Georgia" w:hAnsi="Georgia"/>
+          <w:color w:val="4E443C"/>
+          <w:sz w:val="21"/>
+          <w:szCs w:val="21"/>
+          <w:shd w:val="clear" w:color="auto" w:fill="FCFCFA"/>
+        </w:rPr>
+        <w:t xml:space="preserve"> contendo o conteúdo atual do índice e a mensagem de log fornecida descrevendo as alterações. O novo </w:t>
+      </w:r>
+      <w:proofErr w:type="spellStart"/>
+      <w:r>
+        <w:rPr>
+          <w:rFonts w:ascii="Georgia" w:hAnsi="Georgia"/>
+          <w:color w:val="4E443C"/>
+          <w:sz w:val="21"/>
+          <w:szCs w:val="21"/>
+          <w:shd w:val="clear" w:color="auto" w:fill="FCFCFA"/>
+        </w:rPr>
+        <w:t>commit</w:t>
+      </w:r>
+      <w:proofErr w:type="spellEnd"/>
+      <w:r>
+        <w:rPr>
+          <w:rFonts w:ascii="Georgia" w:hAnsi="Georgia"/>
+          <w:color w:val="4E443C"/>
+          <w:sz w:val="21"/>
+          <w:szCs w:val="21"/>
+          <w:shd w:val="clear" w:color="auto" w:fill="FCFCFA"/>
+        </w:rPr>
+        <w:t xml:space="preserve"> é um filho direto do HEAD, geralmente a ponta do </w:t>
+      </w:r>
+      <w:proofErr w:type="spellStart"/>
+      <w:r>
+        <w:rPr>
+          <w:rFonts w:ascii="Georgia" w:hAnsi="Georgia"/>
+          <w:color w:val="4E443C"/>
+          <w:sz w:val="21"/>
+          <w:szCs w:val="21"/>
+          <w:shd w:val="clear" w:color="auto" w:fill="FCFCFA"/>
+        </w:rPr>
+        <w:t>branch</w:t>
+      </w:r>
+      <w:proofErr w:type="spellEnd"/>
+      <w:r>
+        <w:rPr>
+          <w:rFonts w:ascii="Georgia" w:hAnsi="Georgia"/>
+          <w:color w:val="4E443C"/>
+          <w:sz w:val="21"/>
+          <w:szCs w:val="21"/>
+          <w:shd w:val="clear" w:color="auto" w:fill="FCFCFA"/>
+        </w:rPr>
+        <w:t xml:space="preserve"> atual, e o </w:t>
+      </w:r>
+      <w:proofErr w:type="spellStart"/>
+      <w:r>
+        <w:rPr>
+          <w:rFonts w:ascii="Georgia" w:hAnsi="Georgia"/>
+          <w:color w:val="4E443C"/>
+          <w:sz w:val="21"/>
+          <w:szCs w:val="21"/>
+          <w:shd w:val="clear" w:color="auto" w:fill="FCFCFA"/>
+        </w:rPr>
+        <w:t>branch</w:t>
+      </w:r>
+      <w:proofErr w:type="spellEnd"/>
+      <w:r>
+        <w:rPr>
+          <w:rFonts w:ascii="Georgia" w:hAnsi="Georgia"/>
+          <w:color w:val="4E443C"/>
+          <w:sz w:val="21"/>
+          <w:szCs w:val="21"/>
+          <w:shd w:val="clear" w:color="auto" w:fill="FCFCFA"/>
+        </w:rPr>
+        <w:t xml:space="preserve"> é atualizado para apontar para ele (a menos que nenhum </w:t>
+      </w:r>
+      <w:proofErr w:type="spellStart"/>
+      <w:r>
+        <w:rPr>
+          <w:rFonts w:ascii="Georgia" w:hAnsi="Georgia"/>
+          <w:color w:val="4E443C"/>
+          <w:sz w:val="21"/>
+          <w:szCs w:val="21"/>
+          <w:shd w:val="clear" w:color="auto" w:fill="FCFCFA"/>
+        </w:rPr>
+        <w:t>branch</w:t>
+      </w:r>
+      <w:proofErr w:type="spellEnd"/>
+      <w:r>
+        <w:rPr>
+          <w:rFonts w:ascii="Georgia" w:hAnsi="Georgia"/>
+          <w:color w:val="4E443C"/>
+          <w:sz w:val="21"/>
+          <w:szCs w:val="21"/>
+          <w:shd w:val="clear" w:color="auto" w:fill="FCFCFA"/>
+        </w:rPr>
+        <w:t xml:space="preserve"> esteja associado à árvore de trabalho, caso</w:t>
+      </w:r>
+      <w:r>
+        <w:rPr>
+          <w:rFonts w:ascii="Georgia" w:hAnsi="Georgia"/>
+          <w:color w:val="4E443C"/>
+          <w:sz w:val="21"/>
+          <w:szCs w:val="21"/>
+          <w:shd w:val="clear" w:color="auto" w:fill="FCFCFA"/>
+        </w:rPr>
+        <w:t xml:space="preserve"> em que o HEAD é "desconectado".</w:t>
+      </w:r>
+    </w:p>
     <w:p>
       <w:pPr>
         <w:pStyle w:val="PargrafodaLista"/>
@@ -88,7 +294,7 @@
 </file>
 
 <file path=word/numbering.xml><?xml version="1.0" encoding="utf-8"?>
-<w:numbering xmlns:wpc="http://schemas.microsoft.com/office/word/2010/wordprocessingCanvas" xmlns:cx="http://schemas.microsoft.com/office/drawing/2014/chartex" xmlns:cx1="http://schemas.microsoft.com/office/drawing/2015/9/8/chartex" xmlns:cx2="http://schemas.microsoft.com/office/drawing/2015/10/21/chartex" xmlns:cx3="http://schemas.microsoft.com/office/drawing/2016/5/9/chartex" xmlns:cx4="http://schemas.microsoft.com/office/drawing/2016/5/10/chartex" xmlns:cx5="http://schemas.microsoft.com/office/drawing/2016/5/11/chartex" xmlns:cx6="http://schemas.microsoft.com/office/drawing/2016/5/12/chartex" xmlns:cx7="http://schemas.microsoft.com/office/drawing/2016/5/13/chartex" xmlns:cx8="http://schemas.microsoft.com/office/drawing/2016/5/14/chartex" xmlns:mc="http://schemas.openxmlformats.org/markup-compatibility/2006" xmlns:aink="http://schemas.microsoft.com/office/drawing/2016/ink" xmlns:am3d="http://schemas.microsoft.com/office/drawing/2017/model3d" xmlns:o="urn:schemas-microsoft-com:office:office" xmlns:oel="http://schemas.microsoft.com/office/2019/extlst" xmlns:r="http://schemas.openxmlformats.org/officeDocument/2006/relationships" xmlns:m="http://schemas.openxmlformats.org/officeDocument/2006/math" xmlns:v="urn:schemas-microsoft-com:vml" xmlns:wp14="http://schemas.microsoft.com/office/word/2010/wordprocessingDrawing" xmlns:wp="http://schemas.openxmlformats.org/drawingml/2006/wordprocessingDrawing" xmlns:w10="urn:schemas-microsoft-com:office:word" xmlns:w="http://schemas.openxmlformats.org/wordprocessingml/2006/main" xmlns:w14="http://schemas.microsoft.com/office/word/2010/wordml" xmlns:w15="http://schemas.microsoft.com/office/word/2012/wordml" xmlns:w16cex="http://schemas.microsoft.com/office/word/2018/wordml/cex" xmlns:w16cid="http://schemas.microsoft.com/office/word/2016/wordml/cid" xmlns:w16="http://schemas.microsoft.com/office/word/2018/wordml" xmlns:w16sdtdh="http://schemas.microsoft.com/office/word/2020/wordml/sdtdatahash" xmlns:w16se="http://schemas.microsoft.com/office/word/2015/wordml/symex" xmlns:wpg="http://schemas.microsoft.com/office/word/2010/wordprocessingGroup" xmlns:wpi="http://schemas.microsoft.com/office/word/2010/wordprocessingInk" xmlns:wne="http://schemas.microsoft.com/office/word/2006/wordml" xmlns:wps="http://schemas.microsoft.com/office/word/2010/wordprocessingShape" mc:Ignorable="w14 w15 w16se w16cid w16 w16cex w16sdtdh wp14">
+<w:numbering xmlns:wpc="http://schemas.microsoft.com/office/word/2010/wordprocessingCanvas" xmlns:cx="http://schemas.microsoft.com/office/drawing/2014/chartex" xmlns:mc="http://schemas.openxmlformats.org/markup-compatibility/2006" xmlns:o="urn:schemas-microsoft-com:office:office" xmlns:r="http://schemas.openxmlformats.org/officeDocument/2006/relationships" xmlns:m="http://schemas.openxmlformats.org/officeDocument/2006/math" xmlns:v="urn:schemas-microsoft-com:vml" xmlns:wp14="http://schemas.microsoft.com/office/word/2010/wordprocessingDrawing" xmlns:wp="http://schemas.openxmlformats.org/drawingml/2006/wordprocessingDrawing" xmlns:w10="urn:schemas-microsoft-com:office:word" xmlns:w="http://schemas.openxmlformats.org/wordprocessingml/2006/main" xmlns:w14="http://schemas.microsoft.com/office/word/2010/wordml" xmlns:w15="http://schemas.microsoft.com/office/word/2012/wordml" xmlns:w16se="http://schemas.microsoft.com/office/word/2015/wordml/symex" xmlns:wpg="http://schemas.microsoft.com/office/word/2010/wordprocessingGroup" xmlns:wpi="http://schemas.microsoft.com/office/word/2010/wordprocessingInk" xmlns:wne="http://schemas.microsoft.com/office/word/2006/wordml" xmlns:wps="http://schemas.microsoft.com/office/word/2010/wordprocessingShape" mc:Ignorable="w14 w15 w16se wp14">
   <w:abstractNum w:abstractNumId="0" w15:restartNumberingAfterBreak="0">
     <w:nsid w:val="47DF69EA"/>
     <w:multiLevelType w:val="hybridMultilevel"/>
@@ -175,14 +381,14 @@
       </w:pPr>
     </w:lvl>
   </w:abstractNum>
-  <w:num w:numId="1" w16cid:durableId="985354183">
+  <w:num w:numId="1">
     <w:abstractNumId w:val="0"/>
   </w:num>
 </w:numbering>
 </file>
 
 <file path=word/styles.xml><?xml version="1.0" encoding="utf-8"?>
-<w:styles xmlns:mc="http://schemas.openxmlformats.org/markup-compatibility/2006" xmlns:r="http://schemas.openxmlformats.org/officeDocument/2006/relationships" xmlns:w="http://schemas.openxmlformats.org/wordprocessingml/2006/main" xmlns:w14="http://schemas.microsoft.com/office/word/2010/wordml" xmlns:w15="http://schemas.microsoft.com/office/word/2012/wordml" xmlns:w16cex="http://schemas.microsoft.com/office/word/2018/wordml/cex" xmlns:w16cid="http://schemas.microsoft.com/office/word/2016/wordml/cid" xmlns:w16="http://schemas.microsoft.com/office/word/2018/wordml" xmlns:w16sdtdh="http://schemas.microsoft.com/office/word/2020/wordml/sdtdatahash" xmlns:w16se="http://schemas.microsoft.com/office/word/2015/wordml/symex" mc:Ignorable="w14 w15 w16se w16cid w16 w16cex w16sdtdh">
+<w:styles xmlns:mc="http://schemas.openxmlformats.org/markup-compatibility/2006" xmlns:r="http://schemas.openxmlformats.org/officeDocument/2006/relationships" xmlns:w="http://schemas.openxmlformats.org/wordprocessingml/2006/main" xmlns:w14="http://schemas.microsoft.com/office/word/2010/wordml" xmlns:w15="http://schemas.microsoft.com/office/word/2012/wordml" xmlns:w16se="http://schemas.microsoft.com/office/word/2015/wordml/symex" mc:Ignorable="w14 w15 w16se">
   <w:docDefaults>
     <w:rPrDefault>
       <w:rPr>
@@ -200,7 +406,7 @@
       </w:pPr>
     </w:pPrDefault>
   </w:docDefaults>
-  <w:latentStyles w:defLockedState="0" w:defUIPriority="99" w:defSemiHidden="0" w:defUnhideWhenUsed="0" w:defQFormat="0" w:count="376">
+  <w:latentStyles w:defLockedState="0" w:defUIPriority="99" w:defSemiHidden="0" w:defUnhideWhenUsed="0" w:defQFormat="0" w:count="371">
     <w:lsdException w:name="Normal" w:uiPriority="0" w:qFormat="1"/>
     <w:lsdException w:name="heading 1" w:uiPriority="9" w:qFormat="1"/>
     <w:lsdException w:name="heading 2" w:semiHidden="1" w:uiPriority="9" w:unhideWhenUsed="1" w:qFormat="1"/>
@@ -572,11 +778,6 @@
     <w:lsdException w:name="List Table 5 Dark Accent 6" w:uiPriority="50"/>
     <w:lsdException w:name="List Table 6 Colorful Accent 6" w:uiPriority="51"/>
     <w:lsdException w:name="List Table 7 Colorful Accent 6" w:uiPriority="52"/>
-    <w:lsdException w:name="Mention" w:semiHidden="1" w:unhideWhenUsed="1"/>
-    <w:lsdException w:name="Smart Hyperlink" w:semiHidden="1" w:unhideWhenUsed="1"/>
-    <w:lsdException w:name="Hashtag" w:semiHidden="1" w:unhideWhenUsed="1"/>
-    <w:lsdException w:name="Unresolved Mention" w:semiHidden="1" w:unhideWhenUsed="1"/>
-    <w:lsdException w:name="Smart Link" w:semiHidden="1" w:unhideWhenUsed="1"/>
   </w:latentStyles>
   <w:style w:type="paragraph" w:default="1" w:styleId="Normal">
     <w:name w:val="Normal"/>

</xml_diff>